<commit_message>
update UseCase2.docx ManagerUser.html, createAccount.html, updateAccount. Commit configstaff.html
</commit_message>
<xml_diff>
--- a/stuff/lentt/Prototype-useCase/newSearchNotExits/UseCase2.docx
+++ b/stuff/lentt/Prototype-useCase/newSearchNotExits/UseCase2.docx
@@ -6,7 +6,10 @@
     <w:p/>
     <w:p>
       <w:r>
-        <w:t xml:space="preserve">12:27   </w:t>
+        <w:t>1:50 chiều</w:t>
+      </w:r>
+      <w:r>
+        <w:t xml:space="preserve">   </w:t>
       </w:r>
       <w:r>
         <w:t>2/6/2014</w:t>
@@ -1873,7 +1876,15 @@
                       <w:sz w:val="24"/>
                       <w:szCs w:val="24"/>
                     </w:rPr>
-                    <w:t>Member click “Gửi” Button.</w:t>
+                    <w:t>Member clicks</w:t>
+                  </w:r>
+                  <w:r>
+                    <w:rPr>
+                      <w:rFonts w:asciiTheme="majorHAnsi" w:hAnsiTheme="majorHAnsi"/>
+                      <w:sz w:val="24"/>
+                      <w:szCs w:val="24"/>
+                    </w:rPr>
+                    <w:t xml:space="preserve"> “Gửi” Button.</w:t>
                   </w:r>
                 </w:p>
                 <w:p>
@@ -2785,7 +2796,15 @@
                       <w:sz w:val="24"/>
                       <w:szCs w:val="24"/>
                     </w:rPr>
-                    <w:t>Member click “Gửi” Button.</w:t>
+                    <w:t>Member clicks</w:t>
+                  </w:r>
+                  <w:r>
+                    <w:rPr>
+                      <w:rFonts w:asciiTheme="majorHAnsi" w:hAnsiTheme="majorHAnsi"/>
+                      <w:sz w:val="24"/>
+                      <w:szCs w:val="24"/>
+                    </w:rPr>
+                    <w:t xml:space="preserve"> “Gửi” Button.</w:t>
                   </w:r>
                 </w:p>
                 <w:p>
@@ -3368,7 +3387,23 @@
                       <w:sz w:val="24"/>
                       <w:szCs w:val="24"/>
                     </w:rPr>
-                    <w:t xml:space="preserve"> in range [0,2</w:t>
+                    <w:t xml:space="preserve"> in range [0,</w:t>
+                  </w:r>
+                  <w:r>
+                    <w:rPr>
+                      <w:rFonts w:asciiTheme="majorHAnsi" w:hAnsiTheme="majorHAnsi"/>
+                      <w:sz w:val="24"/>
+                      <w:szCs w:val="24"/>
+                    </w:rPr>
+                    <w:t xml:space="preserve"> </w:t>
+                  </w:r>
+                  <w:r>
+                    <w:rPr>
+                      <w:rFonts w:asciiTheme="majorHAnsi" w:hAnsiTheme="majorHAnsi"/>
+                      <w:sz w:val="24"/>
+                      <w:szCs w:val="24"/>
+                    </w:rPr>
+                    <w:t>2</w:t>
                   </w:r>
                   <w:r>
                     <w:rPr>
@@ -3528,7 +3563,23 @@
                       <w:sz w:val="24"/>
                       <w:szCs w:val="24"/>
                     </w:rPr>
-                    <w:t>,30].</w:t>
+                    <w:t>,</w:t>
+                  </w:r>
+                  <w:r>
+                    <w:rPr>
+                      <w:rFonts w:asciiTheme="majorHAnsi" w:hAnsiTheme="majorHAnsi"/>
+                      <w:sz w:val="24"/>
+                      <w:szCs w:val="24"/>
+                    </w:rPr>
+                    <w:t xml:space="preserve"> </w:t>
+                  </w:r>
+                  <w:r>
+                    <w:rPr>
+                      <w:rFonts w:asciiTheme="majorHAnsi" w:hAnsiTheme="majorHAnsi"/>
+                      <w:sz w:val="24"/>
+                      <w:szCs w:val="24"/>
+                    </w:rPr>
+                    <w:t>30].</w:t>
                   </w:r>
                 </w:p>
               </w:tc>
@@ -3841,15 +3892,7 @@
                 <w:sz w:val="24"/>
                 <w:szCs w:val="24"/>
               </w:rPr>
-              <w:t>When staff send</w:t>
-            </w:r>
-            <w:r>
-              <w:rPr>
-                <w:rFonts w:asciiTheme="majorHAnsi" w:hAnsiTheme="majorHAnsi"/>
-                <w:sz w:val="24"/>
-                <w:szCs w:val="24"/>
-              </w:rPr>
-              <w:t xml:space="preserve"> suggesting.</w:t>
+              <w:t>When member</w:t>
             </w:r>
             <w:r>
               <w:rPr>
@@ -3865,6 +3908,30 @@
                 <w:sz w:val="24"/>
                 <w:szCs w:val="24"/>
               </w:rPr>
+              <w:t>recommend</w:t>
+            </w:r>
+            <w:r>
+              <w:rPr>
+                <w:rFonts w:asciiTheme="majorHAnsi" w:hAnsiTheme="majorHAnsi"/>
+                <w:sz w:val="24"/>
+                <w:szCs w:val="24"/>
+              </w:rPr>
+              <w:t>.</w:t>
+            </w:r>
+            <w:r>
+              <w:rPr>
+                <w:rFonts w:asciiTheme="majorHAnsi" w:hAnsiTheme="majorHAnsi"/>
+                <w:sz w:val="24"/>
+                <w:szCs w:val="24"/>
+              </w:rPr>
+              <w:t xml:space="preserve"> </w:t>
+            </w:r>
+            <w:r>
+              <w:rPr>
+                <w:rFonts w:asciiTheme="majorHAnsi" w:hAnsiTheme="majorHAnsi"/>
+                <w:sz w:val="24"/>
+                <w:szCs w:val="24"/>
+              </w:rPr>
               <w:t>System</w:t>
             </w:r>
             <w:r>
@@ -3873,7 +3940,7 @@
                 <w:sz w:val="24"/>
                 <w:szCs w:val="24"/>
               </w:rPr>
-              <w:t xml:space="preserve"> will be</w:t>
+              <w:t xml:space="preserve"> will</w:t>
             </w:r>
             <w:r>
               <w:rPr>
@@ -3921,15 +3988,39 @@
                 <w:sz w:val="24"/>
                 <w:szCs w:val="24"/>
               </w:rPr>
-              <w:t xml:space="preserve"> exists</w:t>
-            </w:r>
-            <w:r>
-              <w:rPr>
-                <w:rFonts w:asciiTheme="majorHAnsi" w:hAnsiTheme="majorHAnsi"/>
-                <w:sz w:val="24"/>
-                <w:szCs w:val="24"/>
-              </w:rPr>
-              <w:t>. System will be increate count variables</w:t>
+              <w:t xml:space="preserve"> </w:t>
+            </w:r>
+            <w:r>
+              <w:rPr>
+                <w:rFonts w:asciiTheme="majorHAnsi" w:hAnsiTheme="majorHAnsi"/>
+                <w:sz w:val="24"/>
+                <w:szCs w:val="24"/>
+              </w:rPr>
+              <w:t>existed</w:t>
+            </w:r>
+            <w:r>
+              <w:rPr>
+                <w:rFonts w:asciiTheme="majorHAnsi" w:hAnsiTheme="majorHAnsi"/>
+                <w:sz w:val="24"/>
+                <w:szCs w:val="24"/>
+              </w:rPr>
+              <w:t>. System will be increate count</w:t>
+            </w:r>
+            <w:r>
+              <w:rPr>
+                <w:rFonts w:asciiTheme="majorHAnsi" w:hAnsiTheme="majorHAnsi"/>
+                <w:sz w:val="24"/>
+                <w:szCs w:val="24"/>
+              </w:rPr>
+              <w:t xml:space="preserve"> every time member</w:t>
+            </w:r>
+            <w:r>
+              <w:rPr>
+                <w:rFonts w:asciiTheme="majorHAnsi" w:hAnsiTheme="majorHAnsi"/>
+                <w:sz w:val="24"/>
+                <w:szCs w:val="24"/>
+              </w:rPr>
+              <w:t xml:space="preserve"> recommend</w:t>
             </w:r>
             <w:r>
               <w:rPr>
@@ -3953,7 +4044,7 @@
                 <w:sz w:val="24"/>
                 <w:szCs w:val="24"/>
               </w:rPr>
-              <w:t>If the count variable</w:t>
+              <w:t>If the count &gt;</w:t>
             </w:r>
             <w:r>
               <w:rPr>
@@ -3961,7 +4052,7 @@
                 <w:sz w:val="24"/>
                 <w:szCs w:val="24"/>
               </w:rPr>
-              <w:t xml:space="preserve"> </w:t>
+              <w:t xml:space="preserve"> 5</w:t>
             </w:r>
             <w:r>
               <w:rPr>
@@ -3969,15 +4060,7 @@
                 <w:sz w:val="24"/>
                 <w:szCs w:val="24"/>
               </w:rPr>
-              <w:t>is 10</w:t>
-            </w:r>
-            <w:r>
-              <w:rPr>
-                <w:rFonts w:ascii="Times New Roman" w:eastAsia="Times New Roman" w:hAnsi="Times New Roman" w:cs="Times New Roman"/>
-                <w:sz w:val="24"/>
-                <w:szCs w:val="24"/>
-              </w:rPr>
-              <w:t>. System will be</w:t>
+              <w:t>. System will</w:t>
             </w:r>
             <w:r>
               <w:rPr>
@@ -4723,7 +4806,31 @@
                 <w:sz w:val="24"/>
                 <w:szCs w:val="24"/>
               </w:rPr>
-              <w:t>ating for product</w:t>
+              <w:t>ate</w:t>
+            </w:r>
+            <w:r>
+              <w:rPr>
+                <w:rFonts w:asciiTheme="majorHAnsi" w:hAnsiTheme="majorHAnsi"/>
+                <w:sz w:val="24"/>
+                <w:szCs w:val="24"/>
+              </w:rPr>
+              <w:t xml:space="preserve"> the</w:t>
+            </w:r>
+            <w:r>
+              <w:rPr>
+                <w:rFonts w:asciiTheme="majorHAnsi" w:hAnsiTheme="majorHAnsi"/>
+                <w:sz w:val="24"/>
+                <w:szCs w:val="24"/>
+              </w:rPr>
+              <w:t xml:space="preserve"> product</w:t>
+            </w:r>
+            <w:r>
+              <w:rPr>
+                <w:rFonts w:asciiTheme="majorHAnsi" w:hAnsiTheme="majorHAnsi"/>
+                <w:sz w:val="24"/>
+                <w:szCs w:val="24"/>
+              </w:rPr>
+              <w:t>.</w:t>
             </w:r>
           </w:p>
           <w:p>
@@ -4808,7 +4915,23 @@
                 <w:sz w:val="24"/>
                 <w:szCs w:val="24"/>
               </w:rPr>
-              <w:t>Member wants to rating for product in system.</w:t>
+              <w:t>Member wants to rate</w:t>
+            </w:r>
+            <w:r>
+              <w:rPr>
+                <w:rFonts w:asciiTheme="majorHAnsi" w:hAnsiTheme="majorHAnsi"/>
+                <w:sz w:val="24"/>
+                <w:szCs w:val="24"/>
+              </w:rPr>
+              <w:t xml:space="preserve"> the</w:t>
+            </w:r>
+            <w:r>
+              <w:rPr>
+                <w:rFonts w:asciiTheme="majorHAnsi" w:hAnsiTheme="majorHAnsi"/>
+                <w:sz w:val="24"/>
+                <w:szCs w:val="24"/>
+              </w:rPr>
+              <w:t xml:space="preserve"> product in system.</w:t>
             </w:r>
           </w:p>
           <w:p>
@@ -4832,15 +4955,39 @@
                 <w:sz w:val="24"/>
                 <w:szCs w:val="24"/>
               </w:rPr>
-              <w:t>To r</w:t>
-            </w:r>
-            <w:r>
-              <w:rPr>
-                <w:rFonts w:asciiTheme="majorHAnsi" w:hAnsiTheme="majorHAnsi"/>
-                <w:sz w:val="24"/>
-                <w:szCs w:val="24"/>
-              </w:rPr>
-              <w:t>ating product, staff must do the following steps:</w:t>
+              <w:t>For</w:t>
+            </w:r>
+            <w:r>
+              <w:rPr>
+                <w:rFonts w:asciiTheme="majorHAnsi" w:hAnsiTheme="majorHAnsi"/>
+                <w:sz w:val="24"/>
+                <w:szCs w:val="24"/>
+              </w:rPr>
+              <w:t xml:space="preserve"> r</w:t>
+            </w:r>
+            <w:r>
+              <w:rPr>
+                <w:rFonts w:asciiTheme="majorHAnsi" w:hAnsiTheme="majorHAnsi"/>
+                <w:sz w:val="24"/>
+                <w:szCs w:val="24"/>
+              </w:rPr>
+              <w:t xml:space="preserve">ating product, </w:t>
+            </w:r>
+            <w:r>
+              <w:rPr>
+                <w:rFonts w:asciiTheme="majorHAnsi" w:hAnsiTheme="majorHAnsi"/>
+                <w:sz w:val="24"/>
+                <w:szCs w:val="24"/>
+              </w:rPr>
+              <w:t>member</w:t>
+            </w:r>
+            <w:r>
+              <w:rPr>
+                <w:rFonts w:asciiTheme="majorHAnsi" w:hAnsiTheme="majorHAnsi"/>
+                <w:sz w:val="24"/>
+                <w:szCs w:val="24"/>
+              </w:rPr>
+              <w:t xml:space="preserve"> must do the following steps:</w:t>
             </w:r>
           </w:p>
           <w:p>
@@ -5321,31 +5468,15 @@
                       <w:sz w:val="24"/>
                       <w:szCs w:val="24"/>
                     </w:rPr>
-                    <w:t>M</w:t>
-                  </w:r>
-                  <w:r>
-                    <w:rPr>
-                      <w:rFonts w:asciiTheme="majorHAnsi" w:hAnsiTheme="majorHAnsi"/>
-                      <w:sz w:val="24"/>
-                      <w:szCs w:val="24"/>
-                    </w:rPr>
-                    <w:t>ember</w:t>
-                  </w:r>
-                  <w:r>
-                    <w:rPr>
-                      <w:rFonts w:asciiTheme="majorHAnsi" w:hAnsiTheme="majorHAnsi"/>
-                      <w:sz w:val="24"/>
-                      <w:szCs w:val="24"/>
-                    </w:rPr>
-                    <w:t xml:space="preserve"> c</w:t>
-                  </w:r>
-                  <w:r>
-                    <w:rPr>
-                      <w:rFonts w:asciiTheme="majorHAnsi" w:hAnsiTheme="majorHAnsi"/>
-                      <w:sz w:val="24"/>
-                      <w:szCs w:val="24"/>
-                    </w:rPr>
-                    <w:t>lick “Tên”</w:t>
+                    <w:t>Member clicks</w:t>
+                  </w:r>
+                  <w:r>
+                    <w:rPr>
+                      <w:rFonts w:asciiTheme="majorHAnsi" w:hAnsiTheme="majorHAnsi"/>
+                      <w:sz w:val="24"/>
+                      <w:szCs w:val="24"/>
+                    </w:rPr>
+                    <w:t xml:space="preserve"> “Tên”</w:t>
                   </w:r>
                   <w:r>
                     <w:rPr>
@@ -6065,7 +6196,7 @@
                 <w:sz w:val="24"/>
                 <w:szCs w:val="24"/>
               </w:rPr>
-              <w:t>N/A</w:t>
+              <w:t>View detail.</w:t>
             </w:r>
           </w:p>
           <w:p>
@@ -6092,23 +6223,39 @@
                 <w:sz w:val="24"/>
                 <w:szCs w:val="24"/>
               </w:rPr>
-              <w:t xml:space="preserve">  Rating h</w:t>
-            </w:r>
-            <w:r>
-              <w:rPr>
-                <w:rFonts w:asciiTheme="majorHAnsi" w:hAnsiTheme="majorHAnsi"/>
-                <w:sz w:val="24"/>
-                <w:szCs w:val="24"/>
-              </w:rPr>
-              <w:t>elp system</w:t>
-            </w:r>
-            <w:r>
-              <w:rPr>
-                <w:rFonts w:asciiTheme="majorHAnsi" w:hAnsiTheme="majorHAnsi"/>
-                <w:sz w:val="24"/>
-                <w:szCs w:val="24"/>
-              </w:rPr>
-              <w:t xml:space="preserve"> is</w:t>
+              <w:t xml:space="preserve">  </w:t>
+            </w:r>
+            <w:r>
+              <w:rPr>
+                <w:rFonts w:asciiTheme="majorHAnsi" w:hAnsiTheme="majorHAnsi"/>
+                <w:sz w:val="24"/>
+                <w:szCs w:val="24"/>
+              </w:rPr>
+              <w:t>System collect information from member</w:t>
+            </w:r>
+            <w:r>
+              <w:rPr>
+                <w:rFonts w:asciiTheme="majorHAnsi" w:hAnsiTheme="majorHAnsi"/>
+                <w:sz w:val="24"/>
+                <w:szCs w:val="24"/>
+              </w:rPr>
+              <w:t>’</w:t>
+            </w:r>
+            <w:r>
+              <w:rPr>
+                <w:rFonts w:asciiTheme="majorHAnsi" w:hAnsiTheme="majorHAnsi"/>
+                <w:sz w:val="24"/>
+                <w:szCs w:val="24"/>
+              </w:rPr>
+              <w:t>s</w:t>
+            </w:r>
+            <w:r>
+              <w:rPr>
+                <w:rFonts w:asciiTheme="majorHAnsi" w:hAnsiTheme="majorHAnsi"/>
+                <w:sz w:val="24"/>
+                <w:szCs w:val="24"/>
+              </w:rPr>
+              <w:t xml:space="preserve"> rating and update into database.</w:t>
             </w:r>
             <w:r>
               <w:rPr>
@@ -6117,30 +6264,6 @@
                 <w:szCs w:val="24"/>
               </w:rPr>
               <w:t xml:space="preserve"> </w:t>
-            </w:r>
-            <w:r>
-              <w:rPr>
-                <w:rFonts w:asciiTheme="majorHAnsi" w:hAnsiTheme="majorHAnsi"/>
-                <w:sz w:val="24"/>
-                <w:szCs w:val="24"/>
-              </w:rPr>
-              <w:t>suggest</w:t>
-            </w:r>
-            <w:r>
-              <w:rPr>
-                <w:rFonts w:asciiTheme="majorHAnsi" w:hAnsiTheme="majorHAnsi"/>
-                <w:sz w:val="24"/>
-                <w:szCs w:val="24"/>
-              </w:rPr>
-              <w:t xml:space="preserve"> product same weight</w:t>
-            </w:r>
-            <w:r>
-              <w:rPr>
-                <w:rFonts w:asciiTheme="majorHAnsi" w:hAnsiTheme="majorHAnsi"/>
-                <w:sz w:val="24"/>
-                <w:szCs w:val="24"/>
-              </w:rPr>
-              <w:t>.</w:t>
             </w:r>
           </w:p>
           <w:p>
@@ -7387,7 +7510,23 @@
                       <w:sz w:val="24"/>
                       <w:szCs w:val="24"/>
                     </w:rPr>
-                    <w:t xml:space="preserve"> “Tìm Kiếm”  button.</w:t>
+                    <w:t xml:space="preserve"> “Tìm Kiế</w:t>
+                  </w:r>
+                  <w:r>
+                    <w:rPr>
+                      <w:rFonts w:asciiTheme="majorHAnsi" w:hAnsiTheme="majorHAnsi"/>
+                      <w:sz w:val="24"/>
+                      <w:szCs w:val="24"/>
+                    </w:rPr>
+                    <w:t>m”</w:t>
+                  </w:r>
+                  <w:r>
+                    <w:rPr>
+                      <w:rFonts w:asciiTheme="majorHAnsi" w:hAnsiTheme="majorHAnsi"/>
+                      <w:sz w:val="24"/>
+                      <w:szCs w:val="24"/>
+                    </w:rPr>
+                    <w:t xml:space="preserve"> button.</w:t>
                   </w:r>
                 </w:p>
                 <w:p>
@@ -7410,7 +7549,7 @@
                       <w:sz w:val="24"/>
                       <w:szCs w:val="24"/>
                     </w:rPr>
-                    <w:t>“Thêm</w:t>
+                    <w:t>“Tạo</w:t>
                   </w:r>
                   <w:r>
                     <w:rPr>
@@ -7658,7 +7797,23 @@
                       <w:sz w:val="24"/>
                       <w:szCs w:val="24"/>
                     </w:rPr>
-                    <w:t>ID: textbox, required. disabled.</w:t>
+                    <w:t>ID: textbox, required,</w:t>
+                  </w:r>
+                  <w:r>
+                    <w:rPr>
+                      <w:rFonts w:asciiTheme="majorHAnsi" w:hAnsiTheme="majorHAnsi"/>
+                      <w:sz w:val="24"/>
+                      <w:szCs w:val="24"/>
+                    </w:rPr>
+                    <w:t xml:space="preserve"> hiddened</w:t>
+                  </w:r>
+                  <w:r>
+                    <w:rPr>
+                      <w:rFonts w:asciiTheme="majorHAnsi" w:hAnsiTheme="majorHAnsi"/>
+                      <w:sz w:val="24"/>
+                      <w:szCs w:val="24"/>
+                    </w:rPr>
+                    <w:t>.</w:t>
                   </w:r>
                 </w:p>
                 <w:p>
@@ -7759,7 +7914,39 @@
                       <w:sz w:val="24"/>
                       <w:szCs w:val="24"/>
                     </w:rPr>
-                    <w:t>Kích hoạt: checkbox, disabled.</w:t>
+                    <w:t>Kích hoạ</w:t>
+                  </w:r>
+                  <w:r>
+                    <w:rPr>
+                      <w:rFonts w:asciiTheme="majorHAnsi" w:hAnsiTheme="majorHAnsi"/>
+                      <w:sz w:val="24"/>
+                      <w:szCs w:val="24"/>
+                    </w:rPr>
+                    <w:t>t: checkbox</w:t>
+                  </w:r>
+                  <w:r>
+                    <w:rPr>
+                      <w:rFonts w:asciiTheme="majorHAnsi" w:hAnsiTheme="majorHAnsi"/>
+                      <w:sz w:val="24"/>
+                      <w:szCs w:val="24"/>
+                    </w:rPr>
+                    <w:t>,</w:t>
+                  </w:r>
+                  <w:r>
+                    <w:rPr>
+                      <w:rFonts w:asciiTheme="majorHAnsi" w:hAnsiTheme="majorHAnsi"/>
+                      <w:sz w:val="24"/>
+                      <w:szCs w:val="24"/>
+                    </w:rPr>
+                    <w:t xml:space="preserve"> </w:t>
+                  </w:r>
+                  <w:r>
+                    <w:rPr>
+                      <w:rFonts w:asciiTheme="majorHAnsi" w:hAnsiTheme="majorHAnsi"/>
+                      <w:sz w:val="24"/>
+                      <w:szCs w:val="24"/>
+                    </w:rPr>
+                    <w:t>disabled.</w:t>
                   </w:r>
                 </w:p>
                 <w:p>
@@ -7864,15 +8051,7 @@
                       <w:sz w:val="24"/>
                       <w:szCs w:val="24"/>
                     </w:rPr>
-                    <w:t>Admin clicks “ T</w:t>
-                  </w:r>
-                  <w:r>
-                    <w:rPr>
-                      <w:rFonts w:asciiTheme="majorHAnsi" w:hAnsiTheme="majorHAnsi"/>
-                      <w:sz w:val="24"/>
-                      <w:szCs w:val="24"/>
-                    </w:rPr>
-                    <w:t>hêm</w:t>
+                    <w:t>Admin clicks “ Tạo</w:t>
                   </w:r>
                   <w:r>
                     <w:rPr>
@@ -7960,7 +8139,15 @@
                       <w:sz w:val="24"/>
                       <w:szCs w:val="24"/>
                     </w:rPr>
-                    <w:t>Tạo tài tài khoản mới</w:t>
+                    <w:t>Tạo</w:t>
+                  </w:r>
+                  <w:r>
+                    <w:rPr>
+                      <w:rFonts w:asciiTheme="majorHAnsi" w:hAnsiTheme="majorHAnsi"/>
+                      <w:sz w:val="24"/>
+                      <w:szCs w:val="24"/>
+                    </w:rPr>
+                    <w:t xml:space="preserve"> tài khoản mới</w:t>
                   </w:r>
                   <w:r>
                     <w:rPr>
@@ -7978,231 +8165,6 @@
                     </w:rPr>
                     <w:t xml:space="preserve"> contains:</w:t>
                   </w:r>
-                </w:p>
-                <w:p>
-                  <w:pPr>
-                    <w:pStyle w:val="ListParagraph"/>
-                    <w:numPr>
-                      <w:ilvl w:val="0"/>
-                      <w:numId w:val="10"/>
-                    </w:numPr>
-                    <w:spacing w:after="0" w:line="240" w:lineRule="auto"/>
-                    <w:rPr>
-                      <w:rFonts w:asciiTheme="majorHAnsi" w:hAnsiTheme="majorHAnsi"/>
-                      <w:sz w:val="24"/>
-                      <w:szCs w:val="24"/>
-                    </w:rPr>
-                  </w:pPr>
-                  <w:r>
-                    <w:rPr>
-                      <w:rFonts w:asciiTheme="majorHAnsi" w:hAnsiTheme="majorHAnsi"/>
-                      <w:sz w:val="24"/>
-                      <w:szCs w:val="24"/>
-                    </w:rPr>
-                    <w:t>A table with 7</w:t>
-                  </w:r>
-                  <w:r>
-                    <w:rPr>
-                      <w:rFonts w:asciiTheme="majorHAnsi" w:hAnsiTheme="majorHAnsi"/>
-                      <w:sz w:val="24"/>
-                      <w:szCs w:val="24"/>
-                    </w:rPr>
-                    <w:t xml:space="preserve"> columns:</w:t>
-                  </w:r>
-                </w:p>
-                <w:p>
-                  <w:pPr>
-                    <w:pStyle w:val="ListParagraph"/>
-                    <w:numPr>
-                      <w:ilvl w:val="1"/>
-                      <w:numId w:val="10"/>
-                    </w:numPr>
-                    <w:spacing w:after="0" w:line="240" w:lineRule="auto"/>
-                    <w:rPr>
-                      <w:rFonts w:asciiTheme="majorHAnsi" w:hAnsiTheme="majorHAnsi"/>
-                      <w:sz w:val="24"/>
-                      <w:szCs w:val="24"/>
-                    </w:rPr>
-                  </w:pPr>
-                  <w:r>
-                    <w:rPr>
-                      <w:rFonts w:asciiTheme="majorHAnsi" w:hAnsiTheme="majorHAnsi"/>
-                      <w:sz w:val="24"/>
-                      <w:szCs w:val="24"/>
-                    </w:rPr>
-                    <w:t>Tài Khoản.</w:t>
-                  </w:r>
-                </w:p>
-                <w:p>
-                  <w:pPr>
-                    <w:pStyle w:val="ListParagraph"/>
-                    <w:numPr>
-                      <w:ilvl w:val="1"/>
-                      <w:numId w:val="10"/>
-                    </w:numPr>
-                    <w:spacing w:after="0" w:line="240" w:lineRule="auto"/>
-                    <w:rPr>
-                      <w:rFonts w:asciiTheme="majorHAnsi" w:hAnsiTheme="majorHAnsi"/>
-                      <w:sz w:val="24"/>
-                      <w:szCs w:val="24"/>
-                    </w:rPr>
-                  </w:pPr>
-                  <w:r>
-                    <w:rPr>
-                      <w:rFonts w:asciiTheme="majorHAnsi" w:hAnsiTheme="majorHAnsi"/>
-                      <w:sz w:val="24"/>
-                      <w:szCs w:val="24"/>
-                    </w:rPr>
-                    <w:t>Mật khẩu.</w:t>
-                  </w:r>
-                </w:p>
-                <w:p>
-                  <w:pPr>
-                    <w:pStyle w:val="ListParagraph"/>
-                    <w:numPr>
-                      <w:ilvl w:val="1"/>
-                      <w:numId w:val="10"/>
-                    </w:numPr>
-                    <w:spacing w:after="0" w:line="240" w:lineRule="auto"/>
-                    <w:rPr>
-                      <w:rFonts w:asciiTheme="majorHAnsi" w:hAnsiTheme="majorHAnsi"/>
-                      <w:sz w:val="24"/>
-                      <w:szCs w:val="24"/>
-                    </w:rPr>
-                  </w:pPr>
-                  <w:r>
-                    <w:rPr>
-                      <w:rFonts w:asciiTheme="majorHAnsi" w:hAnsiTheme="majorHAnsi"/>
-                      <w:sz w:val="24"/>
-                      <w:szCs w:val="24"/>
-                    </w:rPr>
-                    <w:t>Email</w:t>
-                  </w:r>
-                </w:p>
-                <w:p>
-                  <w:pPr>
-                    <w:pStyle w:val="ListParagraph"/>
-                    <w:numPr>
-                      <w:ilvl w:val="1"/>
-                      <w:numId w:val="10"/>
-                    </w:numPr>
-                    <w:spacing w:after="0" w:line="240" w:lineRule="auto"/>
-                    <w:rPr>
-                      <w:rFonts w:asciiTheme="majorHAnsi" w:hAnsiTheme="majorHAnsi"/>
-                      <w:sz w:val="24"/>
-                      <w:szCs w:val="24"/>
-                    </w:rPr>
-                  </w:pPr>
-                  <w:r>
-                    <w:rPr>
-                      <w:rFonts w:asciiTheme="majorHAnsi" w:hAnsiTheme="majorHAnsi"/>
-                      <w:sz w:val="24"/>
-                      <w:szCs w:val="24"/>
-                    </w:rPr>
-                    <w:t>Vai trò (Dropdownlist)</w:t>
-                  </w:r>
-                </w:p>
-                <w:p>
-                  <w:pPr>
-                    <w:pStyle w:val="ListParagraph"/>
-                    <w:numPr>
-                      <w:ilvl w:val="1"/>
-                      <w:numId w:val="10"/>
-                    </w:numPr>
-                    <w:spacing w:after="0" w:line="240" w:lineRule="auto"/>
-                    <w:rPr>
-                      <w:rFonts w:asciiTheme="majorHAnsi" w:hAnsiTheme="majorHAnsi"/>
-                      <w:sz w:val="24"/>
-                      <w:szCs w:val="24"/>
-                    </w:rPr>
-                  </w:pPr>
-                  <w:r>
-                    <w:rPr>
-                      <w:rFonts w:asciiTheme="majorHAnsi" w:hAnsiTheme="majorHAnsi"/>
-                      <w:sz w:val="24"/>
-                      <w:szCs w:val="24"/>
-                    </w:rPr>
-                    <w:t>Kích Hoạt (Checkbox)</w:t>
-                  </w:r>
-                  <w:r>
-                    <w:rPr>
-                      <w:rFonts w:asciiTheme="majorHAnsi" w:hAnsiTheme="majorHAnsi"/>
-                      <w:sz w:val="24"/>
-                      <w:szCs w:val="24"/>
-                    </w:rPr>
-                    <w:t xml:space="preserve"> </w:t>
-                  </w:r>
-                </w:p>
-                <w:p>
-                  <w:pPr>
-                    <w:pStyle w:val="ListParagraph"/>
-                    <w:numPr>
-                      <w:ilvl w:val="1"/>
-                      <w:numId w:val="10"/>
-                    </w:numPr>
-                    <w:spacing w:after="0" w:line="240" w:lineRule="auto"/>
-                    <w:rPr>
-                      <w:rFonts w:asciiTheme="majorHAnsi" w:hAnsiTheme="majorHAnsi"/>
-                      <w:sz w:val="24"/>
-                      <w:szCs w:val="24"/>
-                    </w:rPr>
-                  </w:pPr>
-                  <w:r>
-                    <w:rPr>
-                      <w:rFonts w:asciiTheme="majorHAnsi" w:hAnsiTheme="majorHAnsi"/>
-                      <w:sz w:val="24"/>
-                      <w:szCs w:val="24"/>
-                    </w:rPr>
-                    <w:t>Thêm</w:t>
-                  </w:r>
-                  <w:r>
-                    <w:rPr>
-                      <w:rFonts w:asciiTheme="majorHAnsi" w:hAnsiTheme="majorHAnsi"/>
-                      <w:sz w:val="24"/>
-                      <w:szCs w:val="24"/>
-                    </w:rPr>
-                    <w:t xml:space="preserve"> (Button)</w:t>
-                  </w:r>
-                </w:p>
-                <w:p>
-                  <w:pPr>
-                    <w:pStyle w:val="ListParagraph"/>
-                    <w:numPr>
-                      <w:ilvl w:val="1"/>
-                      <w:numId w:val="10"/>
-                    </w:numPr>
-                    <w:spacing w:after="0" w:line="240" w:lineRule="auto"/>
-                    <w:rPr>
-                      <w:rFonts w:asciiTheme="majorHAnsi" w:hAnsiTheme="majorHAnsi"/>
-                      <w:sz w:val="24"/>
-                      <w:szCs w:val="24"/>
-                    </w:rPr>
-                  </w:pPr>
-                  <w:r>
-                    <w:rPr>
-                      <w:rFonts w:asciiTheme="majorHAnsi" w:hAnsiTheme="majorHAnsi"/>
-                      <w:sz w:val="24"/>
-                      <w:szCs w:val="24"/>
-                    </w:rPr>
-                    <w:t>Xóa Trắng</w:t>
-                  </w:r>
-                  <w:r>
-                    <w:rPr>
-                      <w:rFonts w:asciiTheme="majorHAnsi" w:hAnsiTheme="majorHAnsi"/>
-                      <w:sz w:val="24"/>
-                      <w:szCs w:val="24"/>
-                    </w:rPr>
-                    <w:t>(Button)</w:t>
-                  </w:r>
-                </w:p>
-                <w:p>
-                  <w:pPr>
-                    <w:rPr>
-                      <w:rFonts w:asciiTheme="majorHAnsi" w:hAnsiTheme="majorHAnsi"/>
-                      <w:sz w:val="24"/>
-                      <w:szCs w:val="24"/>
-                    </w:rPr>
-                  </w:pPr>
                 </w:p>
                 <w:p>
                   <w:pPr>
@@ -8294,6 +8256,56 @@
                 </w:p>
                 <w:p>
                   <w:pPr>
+                    <w:pStyle w:val="HTMLPreformatted"/>
+                    <w:numPr>
+                      <w:ilvl w:val="0"/>
+                      <w:numId w:val="11"/>
+                    </w:numPr>
+                    <w:rPr>
+                      <w:rFonts w:asciiTheme="majorHAnsi" w:eastAsiaTheme="minorHAnsi" w:hAnsiTheme="majorHAnsi" w:cstheme="minorBidi"/>
+                      <w:sz w:val="24"/>
+                      <w:szCs w:val="24"/>
+                      <w:lang w:val="en-US" w:eastAsia="en-US"/>
+                    </w:rPr>
+                  </w:pPr>
+                  <w:r>
+                    <w:rPr>
+                      <w:rFonts w:asciiTheme="majorHAnsi" w:hAnsiTheme="majorHAnsi"/>
+                      <w:sz w:val="24"/>
+                      <w:szCs w:val="24"/>
+                    </w:rPr>
+                    <w:t>Email:</w:t>
+                  </w:r>
+                  <w:r>
+                    <w:rPr>
+                      <w:rFonts w:asciiTheme="majorHAnsi" w:eastAsiaTheme="minorHAnsi" w:hAnsiTheme="majorHAnsi" w:cstheme="minorBidi"/>
+                      <w:sz w:val="24"/>
+                      <w:szCs w:val="24"/>
+                      <w:lang w:val="en-US" w:eastAsia="en-US"/>
+                    </w:rPr>
+                    <w:t xml:space="preserve"> textbox, min length: 0, max length: 100, regular expression: ^[a-zA-Z0-9.!#$%&amp;'*+/=?^_`{|}~-]</w:t>
+                  </w:r>
+                  <w:r>
+                    <w:rPr>
+                      <w:rFonts w:asciiTheme="majorHAnsi" w:eastAsiaTheme="minorHAnsi" w:hAnsiTheme="majorHAnsi" w:cstheme="minorBidi"/>
+                      <w:sz w:val="24"/>
+                      <w:szCs w:val="24"/>
+                      <w:lang w:val="en-US" w:eastAsia="en-US"/>
+                    </w:rPr>
+                    <w:t>+@[a-zA-Z0-9](?:[a-zA-Z0-9-]{0,61}[a-zA-Z0-9])?(?:\.[a-zA-Z0-9](?:[a-zA-Z0-9-]{0,61}[a-zA-Z0-9])?)*$</w:t>
+                  </w:r>
+                  <w:r>
+                    <w:rPr>
+                      <w:rFonts w:asciiTheme="majorHAnsi" w:eastAsiaTheme="minorHAnsi" w:hAnsiTheme="majorHAnsi" w:cstheme="minorBidi"/>
+                      <w:sz w:val="24"/>
+                      <w:szCs w:val="24"/>
+                      <w:lang w:val="en-US" w:eastAsia="en-US"/>
+                    </w:rPr>
+                    <w:t>, required.</w:t>
+                  </w:r>
+                </w:p>
+                <w:p>
+                  <w:pPr>
                     <w:pStyle w:val="ListParagraph"/>
                     <w:numPr>
                       <w:ilvl w:val="0"/>
@@ -8320,7 +8332,39 @@
                       <w:sz w:val="24"/>
                       <w:szCs w:val="24"/>
                     </w:rPr>
-                    <w:t>: drop down list, required.</w:t>
+                    <w:t>: drop down list,</w:t>
+                  </w:r>
+                  <w:r>
+                    <w:rPr>
+                      <w:rFonts w:asciiTheme="majorHAnsi" w:hAnsiTheme="majorHAnsi"/>
+                      <w:sz w:val="24"/>
+                      <w:szCs w:val="24"/>
+                    </w:rPr>
+                    <w:t xml:space="preserve"> “user"</w:t>
+                  </w:r>
+                  <w:r>
+                    <w:rPr>
+                      <w:rFonts w:asciiTheme="majorHAnsi" w:hAnsiTheme="majorHAnsi"/>
+                      <w:sz w:val="24"/>
+                      <w:szCs w:val="24"/>
+                    </w:rPr>
+                    <w:t xml:space="preserve"> </w:t>
+                  </w:r>
+                  <w:r>
+                    <w:rPr>
+                      <w:rFonts w:asciiTheme="majorHAnsi" w:hAnsiTheme="majorHAnsi"/>
+                      <w:sz w:val="24"/>
+                      <w:szCs w:val="24"/>
+                    </w:rPr>
+                    <w:t>default</w:t>
+                  </w:r>
+                  <w:r>
+                    <w:rPr>
+                      <w:rFonts w:asciiTheme="majorHAnsi" w:hAnsiTheme="majorHAnsi"/>
+                      <w:sz w:val="24"/>
+                      <w:szCs w:val="24"/>
+                    </w:rPr>
+                    <w:t>.</w:t>
                   </w:r>
                   <w:bookmarkEnd w:id="2"/>
                   <w:bookmarkEnd w:id="3"/>
@@ -8345,31 +8389,8 @@
                       <w:sz w:val="24"/>
                       <w:szCs w:val="24"/>
                     </w:rPr>
-                    <w:t>Kích hoạt</w:t>
-                  </w:r>
-                  <w:r>
-                    <w:rPr>
-                      <w:rFonts w:asciiTheme="majorHAnsi" w:hAnsiTheme="majorHAnsi"/>
-                      <w:sz w:val="24"/>
-                      <w:szCs w:val="24"/>
-                    </w:rPr>
-                    <w:t>: checkbox, required.</w:t>
-                  </w:r>
-                </w:p>
-                <w:p>
-                  <w:pPr>
-                    <w:pStyle w:val="ListParagraph"/>
-                    <w:numPr>
-                      <w:ilvl w:val="0"/>
-                      <w:numId w:val="4"/>
-                    </w:numPr>
-                    <w:spacing w:after="0" w:line="240" w:lineRule="auto"/>
-                    <w:rPr>
-                      <w:rFonts w:asciiTheme="majorHAnsi" w:hAnsiTheme="majorHAnsi"/>
-                      <w:sz w:val="24"/>
-                      <w:szCs w:val="24"/>
-                    </w:rPr>
-                  </w:pPr>
+                    <w:t xml:space="preserve"> </w:t>
+                  </w:r>
                   <w:r>
                     <w:rPr>
                       <w:rFonts w:asciiTheme="majorHAnsi" w:hAnsiTheme="majorHAnsi"/>
@@ -8384,7 +8405,7 @@
                       <w:sz w:val="24"/>
                       <w:szCs w:val="24"/>
                     </w:rPr>
-                    <w:t>Thêm</w:t>
+                    <w:t>Tạo tài khoản</w:t>
                   </w:r>
                   <w:r>
                     <w:rPr>
@@ -8486,7 +8507,23 @@
                       <w:sz w:val="24"/>
                       <w:szCs w:val="24"/>
                     </w:rPr>
-                    <w:t>Admin fills data to the row.</w:t>
+                    <w:t>Admin fills data to the f</w:t>
+                  </w:r>
+                  <w:r>
+                    <w:rPr>
+                      <w:rFonts w:asciiTheme="majorHAnsi" w:hAnsiTheme="majorHAnsi"/>
+                      <w:sz w:val="24"/>
+                      <w:szCs w:val="24"/>
+                    </w:rPr>
+                    <w:t>orm</w:t>
+                  </w:r>
+                  <w:r>
+                    <w:rPr>
+                      <w:rFonts w:asciiTheme="majorHAnsi" w:hAnsiTheme="majorHAnsi"/>
+                      <w:sz w:val="24"/>
+                      <w:szCs w:val="24"/>
+                    </w:rPr>
+                    <w:t>.</w:t>
                   </w:r>
                 </w:p>
               </w:tc>
@@ -8555,7 +8592,15 @@
                       <w:sz w:val="24"/>
                       <w:szCs w:val="24"/>
                     </w:rPr>
-                    <w:t>clicks “Thêm</w:t>
+                    <w:t>clicks “</w:t>
+                  </w:r>
+                  <w:r>
+                    <w:rPr>
+                      <w:rFonts w:asciiTheme="majorHAnsi" w:hAnsiTheme="majorHAnsi"/>
+                      <w:sz w:val="24"/>
+                      <w:szCs w:val="24"/>
+                    </w:rPr>
+                    <w:t>Tạo tài khoản</w:t>
                   </w:r>
                   <w:r>
                     <w:rPr>
@@ -8605,7 +8650,23 @@
                       <w:sz w:val="24"/>
                       <w:szCs w:val="24"/>
                     </w:rPr>
-                    <w:t>[Exception 1, 2, 3, 4]</w:t>
+                    <w:t>[Exception 1, 2, 3</w:t>
+                  </w:r>
+                  <w:r>
+                    <w:rPr>
+                      <w:rFonts w:asciiTheme="majorHAnsi" w:hAnsiTheme="majorHAnsi"/>
+                      <w:sz w:val="24"/>
+                      <w:szCs w:val="24"/>
+                    </w:rPr>
+                    <w:t>,4</w:t>
+                  </w:r>
+                  <w:r>
+                    <w:rPr>
+                      <w:rFonts w:asciiTheme="majorHAnsi" w:hAnsiTheme="majorHAnsi"/>
+                      <w:sz w:val="24"/>
+                      <w:szCs w:val="24"/>
+                    </w:rPr>
+                    <w:t>]</w:t>
                   </w:r>
                 </w:p>
               </w:tc>
@@ -8992,7 +9053,6 @@
                       <w:sz w:val="24"/>
                       <w:szCs w:val="24"/>
                     </w:rPr>
-                    <w:lastRenderedPageBreak/>
                     <w:t>1</w:t>
                   </w:r>
                 </w:p>
@@ -9023,7 +9083,16 @@
                       <w:sz w:val="24"/>
                       <w:szCs w:val="24"/>
                     </w:rPr>
-                    <w:t>is not in range</w:t>
+                    <w:t xml:space="preserve">is not in </w:t>
+                  </w:r>
+                  <w:r>
+                    <w:rPr>
+                      <w:rFonts w:asciiTheme="majorHAnsi" w:hAnsiTheme="majorHAnsi"/>
+                      <w:sz w:val="24"/>
+                      <w:szCs w:val="24"/>
+                    </w:rPr>
+                    <w:lastRenderedPageBreak/>
+                    <w:t>range</w:t>
                   </w:r>
                   <w:r>
                     <w:rPr>
@@ -9061,6 +9130,7 @@
                       <w:sz w:val="24"/>
                       <w:szCs w:val="24"/>
                     </w:rPr>
+                    <w:lastRenderedPageBreak/>
                     <w:t xml:space="preserve">Show error message: “Độ dài </w:t>
                   </w:r>
                   <w:r>
@@ -9069,7 +9139,16 @@
                       <w:sz w:val="24"/>
                       <w:szCs w:val="24"/>
                     </w:rPr>
-                    <w:t xml:space="preserve">tên tài khoản </w:t>
+                    <w:t xml:space="preserve">tên tài </w:t>
+                  </w:r>
+                  <w:r>
+                    <w:rPr>
+                      <w:rFonts w:asciiTheme="majorHAnsi" w:hAnsiTheme="majorHAnsi"/>
+                      <w:sz w:val="24"/>
+                      <w:szCs w:val="24"/>
+                    </w:rPr>
+                    <w:lastRenderedPageBreak/>
+                    <w:t xml:space="preserve">khoản </w:t>
                   </w:r>
                   <w:r>
                     <w:rPr>
@@ -9102,6 +9181,7 @@
                       <w:sz w:val="24"/>
                       <w:szCs w:val="24"/>
                     </w:rPr>
+                    <w:lastRenderedPageBreak/>
                     <w:t>2</w:t>
                   </w:r>
                 </w:p>
@@ -9250,15 +9330,15 @@
                       <w:sz w:val="24"/>
                       <w:szCs w:val="24"/>
                     </w:rPr>
-                    <w:t>“Vai trò”</w:t>
-                  </w:r>
-                  <w:r>
-                    <w:rPr>
-                      <w:rFonts w:asciiTheme="majorHAnsi" w:hAnsiTheme="majorHAnsi"/>
-                      <w:sz w:val="24"/>
-                      <w:szCs w:val="24"/>
-                    </w:rPr>
-                    <w:t xml:space="preserve"> is not specified.</w:t>
+                    <w:t>“Tên Tài Khoản”</w:t>
+                  </w:r>
+                  <w:r>
+                    <w:rPr>
+                      <w:rFonts w:asciiTheme="majorHAnsi" w:hAnsiTheme="majorHAnsi"/>
+                      <w:sz w:val="24"/>
+                      <w:szCs w:val="24"/>
+                    </w:rPr>
+                    <w:t xml:space="preserve"> existed already.</w:t>
                   </w:r>
                 </w:p>
               </w:tc>
@@ -9280,7 +9360,7 @@
                       <w:sz w:val="24"/>
                       <w:szCs w:val="24"/>
                     </w:rPr>
-                    <w:t>Show error message: “Phải phân quyền cho user!”</w:t>
+                    <w:t>Show error message: “Trùng tên đăng nhập! Vui lòng chọn tên khác!”</w:t>
                   </w:r>
                 </w:p>
               </w:tc>
@@ -9327,15 +9407,7 @@
                       <w:sz w:val="24"/>
                       <w:szCs w:val="24"/>
                     </w:rPr>
-                    <w:t>“Tên Tài Khoản”</w:t>
-                  </w:r>
-                  <w:r>
-                    <w:rPr>
-                      <w:rFonts w:asciiTheme="majorHAnsi" w:hAnsiTheme="majorHAnsi"/>
-                      <w:sz w:val="24"/>
-                      <w:szCs w:val="24"/>
-                    </w:rPr>
-                    <w:t xml:space="preserve"> existed already.</w:t>
+                    <w:t>Input invalid “Email”.</w:t>
                   </w:r>
                 </w:p>
               </w:tc>
@@ -9357,7 +9429,7 @@
                       <w:sz w:val="24"/>
                       <w:szCs w:val="24"/>
                     </w:rPr>
-                    <w:t>Show error message: “Trùng tên đăng nhập! Vui lòng chọn tên khác!”</w:t>
+                    <w:t>Show error message: “Email không đúng định dạng.!”</w:t>
                   </w:r>
                 </w:p>
               </w:tc>
@@ -10367,42 +10439,42 @@
                 <w:sz w:val="24"/>
                 <w:szCs w:val="24"/>
               </w:rPr>
+              <w:t xml:space="preserve">Fail: </w:t>
+            </w:r>
+            <w:r>
+              <w:rPr>
+                <w:rFonts w:asciiTheme="majorHAnsi" w:hAnsiTheme="majorHAnsi"/>
+                <w:sz w:val="24"/>
+                <w:szCs w:val="24"/>
+              </w:rPr>
+              <w:t>Nothing is updated.</w:t>
+            </w:r>
+            <w:r>
+              <w:rPr>
+                <w:rFonts w:asciiTheme="majorHAnsi" w:hAnsiTheme="majorHAnsi"/>
+                <w:sz w:val="24"/>
+                <w:szCs w:val="24"/>
+              </w:rPr>
+              <w:t xml:space="preserve"> Show error message.</w:t>
+            </w:r>
+          </w:p>
+          <w:p>
+            <w:pPr>
+              <w:rPr>
+                <w:rFonts w:asciiTheme="majorHAnsi" w:hAnsiTheme="majorHAnsi"/>
+                <w:b/>
+                <w:sz w:val="24"/>
+                <w:szCs w:val="24"/>
+              </w:rPr>
+            </w:pPr>
+            <w:r>
+              <w:rPr>
+                <w:rFonts w:asciiTheme="majorHAnsi" w:hAnsiTheme="majorHAnsi"/>
+                <w:b/>
+                <w:sz w:val="24"/>
+                <w:szCs w:val="24"/>
+              </w:rPr>
               <w:lastRenderedPageBreak/>
-              <w:t xml:space="preserve">Fail: </w:t>
-            </w:r>
-            <w:r>
-              <w:rPr>
-                <w:rFonts w:asciiTheme="majorHAnsi" w:hAnsiTheme="majorHAnsi"/>
-                <w:sz w:val="24"/>
-                <w:szCs w:val="24"/>
-              </w:rPr>
-              <w:t>Nothing is updated.</w:t>
-            </w:r>
-            <w:r>
-              <w:rPr>
-                <w:rFonts w:asciiTheme="majorHAnsi" w:hAnsiTheme="majorHAnsi"/>
-                <w:sz w:val="24"/>
-                <w:szCs w:val="24"/>
-              </w:rPr>
-              <w:t xml:space="preserve"> Show error message.</w:t>
-            </w:r>
-          </w:p>
-          <w:p>
-            <w:pPr>
-              <w:rPr>
-                <w:rFonts w:asciiTheme="majorHAnsi" w:hAnsiTheme="majorHAnsi"/>
-                <w:b/>
-                <w:sz w:val="24"/>
-                <w:szCs w:val="24"/>
-              </w:rPr>
-            </w:pPr>
-            <w:r>
-              <w:rPr>
-                <w:rFonts w:asciiTheme="majorHAnsi" w:hAnsiTheme="majorHAnsi"/>
-                <w:b/>
-                <w:sz w:val="24"/>
-                <w:szCs w:val="24"/>
-              </w:rPr>
               <w:t>Main Success Scenario:</w:t>
             </w:r>
           </w:p>
@@ -10705,7 +10777,15 @@
                       <w:sz w:val="24"/>
                       <w:szCs w:val="24"/>
                     </w:rPr>
-                    <w:t>ID.</w:t>
+                    <w:t>ID</w:t>
+                  </w:r>
+                  <w:r>
+                    <w:rPr>
+                      <w:rFonts w:asciiTheme="majorHAnsi" w:hAnsiTheme="majorHAnsi"/>
+                      <w:sz w:val="24"/>
+                      <w:szCs w:val="24"/>
+                    </w:rPr>
+                    <w:t>.</w:t>
                   </w:r>
                 </w:p>
                 <w:p>
@@ -10983,7 +11063,23 @@
                       <w:sz w:val="24"/>
                       <w:szCs w:val="24"/>
                     </w:rPr>
-                    <w:t>Kích hoạt: checkbox, disabled.</w:t>
+                    <w:t>Kích hoạ</w:t>
+                  </w:r>
+                  <w:r>
+                    <w:rPr>
+                      <w:rFonts w:asciiTheme="majorHAnsi" w:hAnsiTheme="majorHAnsi"/>
+                      <w:sz w:val="24"/>
+                      <w:szCs w:val="24"/>
+                    </w:rPr>
+                    <w:t>t: checkbox</w:t>
+                  </w:r>
+                  <w:r>
+                    <w:rPr>
+                      <w:rFonts w:asciiTheme="majorHAnsi" w:hAnsiTheme="majorHAnsi"/>
+                      <w:sz w:val="24"/>
+                      <w:szCs w:val="24"/>
+                    </w:rPr>
+                    <w:t>.</w:t>
                   </w:r>
                 </w:p>
                 <w:p>
@@ -11118,7 +11214,15 @@
                       <w:sz w:val="24"/>
                       <w:szCs w:val="24"/>
                     </w:rPr>
-                    <w:t>Navigate to “Quản lý tài khoản” page, which contains:</w:t>
+                    <w:t>Navigate to “Cập nhập</w:t>
+                  </w:r>
+                  <w:r>
+                    <w:rPr>
+                      <w:rFonts w:asciiTheme="majorHAnsi" w:hAnsiTheme="majorHAnsi"/>
+                      <w:sz w:val="24"/>
+                      <w:szCs w:val="24"/>
+                    </w:rPr>
+                    <w:t xml:space="preserve"> tài khoản” page, which contains:</w:t>
                   </w:r>
                 </w:p>
                 <w:p>
@@ -11141,7 +11245,23 @@
                       <w:sz w:val="24"/>
                       <w:szCs w:val="24"/>
                     </w:rPr>
-                    <w:t xml:space="preserve">ID: textbox, </w:t>
+                    <w:t xml:space="preserve">Tài Khoản: </w:t>
+                  </w:r>
+                  <w:r>
+                    <w:rPr>
+                      <w:rFonts w:asciiTheme="majorHAnsi" w:hAnsiTheme="majorHAnsi"/>
+                      <w:sz w:val="24"/>
+                      <w:szCs w:val="24"/>
+                    </w:rPr>
+                    <w:t>textbox,</w:t>
+                  </w:r>
+                  <w:r>
+                    <w:rPr>
+                      <w:rFonts w:asciiTheme="majorHAnsi" w:hAnsiTheme="majorHAnsi"/>
+                      <w:sz w:val="24"/>
+                      <w:szCs w:val="24"/>
+                    </w:rPr>
+                    <w:t xml:space="preserve"> </w:t>
                   </w:r>
                   <w:r>
                     <w:rPr>
@@ -11172,31 +11292,73 @@
                       <w:sz w:val="24"/>
                       <w:szCs w:val="24"/>
                     </w:rPr>
-                    <w:t xml:space="preserve">Tài Khoản: </w:t>
-                  </w:r>
-                  <w:r>
-                    <w:rPr>
-                      <w:rFonts w:asciiTheme="majorHAnsi" w:hAnsiTheme="majorHAnsi"/>
-                      <w:sz w:val="24"/>
-                      <w:szCs w:val="24"/>
-                    </w:rPr>
-                    <w:t>textbox,</w:t>
-                  </w:r>
-                  <w:r>
-                    <w:rPr>
-                      <w:rFonts w:asciiTheme="majorHAnsi" w:hAnsiTheme="majorHAnsi"/>
-                      <w:sz w:val="24"/>
-                      <w:szCs w:val="24"/>
-                    </w:rPr>
-                    <w:t xml:space="preserve"> </w:t>
-                  </w:r>
-                  <w:r>
-                    <w:rPr>
-                      <w:rFonts w:asciiTheme="majorHAnsi" w:hAnsiTheme="majorHAnsi"/>
-                      <w:sz w:val="24"/>
-                      <w:szCs w:val="24"/>
-                    </w:rPr>
-                    <w:t>disabled.</w:t>
+                    <w:t>Mật khẩu: textb</w:t>
+                  </w:r>
+                  <w:r>
+                    <w:rPr>
+                      <w:rFonts w:asciiTheme="majorHAnsi" w:hAnsiTheme="majorHAnsi"/>
+                      <w:sz w:val="24"/>
+                      <w:szCs w:val="24"/>
+                    </w:rPr>
+                    <w:t>ox, min length: 6, max length: 3</w:t>
+                  </w:r>
+                  <w:r>
+                    <w:rPr>
+                      <w:rFonts w:asciiTheme="majorHAnsi" w:hAnsiTheme="majorHAnsi"/>
+                      <w:sz w:val="24"/>
+                      <w:szCs w:val="24"/>
+                    </w:rPr>
+                    <w:t>0</w:t>
+                  </w:r>
+                  <w:r>
+                    <w:rPr>
+                      <w:rFonts w:asciiTheme="majorHAnsi" w:hAnsiTheme="majorHAnsi"/>
+                      <w:sz w:val="24"/>
+                      <w:szCs w:val="24"/>
+                    </w:rPr>
+                    <w:t xml:space="preserve">. </w:t>
+                  </w:r>
+                </w:p>
+                <w:p>
+                  <w:pPr>
+                    <w:pStyle w:val="HTMLPreformatted"/>
+                    <w:numPr>
+                      <w:ilvl w:val="0"/>
+                      <w:numId w:val="11"/>
+                    </w:numPr>
+                    <w:rPr>
+                      <w:rFonts w:asciiTheme="majorHAnsi" w:eastAsiaTheme="minorHAnsi" w:hAnsiTheme="majorHAnsi" w:cstheme="minorBidi"/>
+                      <w:sz w:val="24"/>
+                      <w:szCs w:val="24"/>
+                      <w:lang w:val="en-US" w:eastAsia="en-US"/>
+                    </w:rPr>
+                  </w:pPr>
+                  <w:r>
+                    <w:rPr>
+                      <w:rFonts w:asciiTheme="majorHAnsi" w:eastAsiaTheme="minorHAnsi" w:hAnsiTheme="majorHAnsi" w:cstheme="minorBidi"/>
+                      <w:sz w:val="24"/>
+                      <w:szCs w:val="24"/>
+                      <w:lang w:val="en-US" w:eastAsia="en-US"/>
+                    </w:rPr>
+                    <w:t>Email: textbox, min length: 0, max length: 100, regular expression: ^[a-zA-Z0-9.!#$%&amp;'*+/=?^_`{|}~-]</w:t>
+                  </w:r>
+                  <w:r>
+                    <w:rPr>
+                      <w:rFonts w:asciiTheme="majorHAnsi" w:eastAsiaTheme="minorHAnsi" w:hAnsiTheme="majorHAnsi" w:cstheme="minorBidi"/>
+                      <w:sz w:val="24"/>
+                      <w:szCs w:val="24"/>
+                      <w:lang w:val="en-US" w:eastAsia="en-US"/>
+                    </w:rPr>
+                    <w:t>+@[a-zA-Z0-9](?:[a-zA-Z0-9-]{0,61}[a-zA-Z0-9])?(?:\.[a-zA-Z0-9](?:[a-zA-Z0-9-]{0,61}[a-zA-Z0-9])?)*$</w:t>
+                  </w:r>
+                  <w:r>
+                    <w:rPr>
+                      <w:rFonts w:asciiTheme="majorHAnsi" w:eastAsiaTheme="minorHAnsi" w:hAnsiTheme="majorHAnsi" w:cstheme="minorBidi"/>
+                      <w:sz w:val="24"/>
+                      <w:szCs w:val="24"/>
+                      <w:lang w:val="en-US" w:eastAsia="en-US"/>
+                    </w:rPr>
+                    <w:t>.</w:t>
                   </w:r>
                 </w:p>
                 <w:p>
@@ -11219,65 +11381,7 @@
                       <w:sz w:val="24"/>
                       <w:szCs w:val="24"/>
                     </w:rPr>
-                    <w:t>Mật khẩu: textb</w:t>
-                  </w:r>
-                  <w:r>
-                    <w:rPr>
-                      <w:rFonts w:asciiTheme="majorHAnsi" w:hAnsiTheme="majorHAnsi"/>
-                      <w:sz w:val="24"/>
-                      <w:szCs w:val="24"/>
-                    </w:rPr>
-                    <w:t>ox, min length: 6, max length: 3</w:t>
-                  </w:r>
-                  <w:r>
-                    <w:rPr>
-                      <w:rFonts w:asciiTheme="majorHAnsi" w:hAnsiTheme="majorHAnsi"/>
-                      <w:sz w:val="24"/>
-                      <w:szCs w:val="24"/>
-                    </w:rPr>
-                    <w:t xml:space="preserve">0, required. </w:t>
-                  </w:r>
-                </w:p>
-                <w:p>
-                  <w:pPr>
-                    <w:pStyle w:val="HTMLPreformatted"/>
-                    <w:numPr>
-                      <w:ilvl w:val="0"/>
-                      <w:numId w:val="11"/>
-                    </w:numPr>
-                    <w:rPr>
-                      <w:rFonts w:asciiTheme="majorHAnsi" w:eastAsiaTheme="minorHAnsi" w:hAnsiTheme="majorHAnsi" w:cstheme="minorBidi"/>
-                      <w:sz w:val="24"/>
-                      <w:szCs w:val="24"/>
-                      <w:lang w:val="en-US" w:eastAsia="en-US"/>
-                    </w:rPr>
-                  </w:pPr>
-                  <w:r>
-                    <w:rPr>
-                      <w:rFonts w:asciiTheme="majorHAnsi" w:eastAsiaTheme="minorHAnsi" w:hAnsiTheme="majorHAnsi" w:cstheme="minorBidi"/>
-                      <w:sz w:val="24"/>
-                      <w:szCs w:val="24"/>
-                      <w:lang w:val="en-US" w:eastAsia="en-US"/>
-                    </w:rPr>
-                    <w:t>Email: textbox, min length: 0, max length: 100, regular expression: ^[a-zA-Z0-9.!#$%&amp;'*+/=?^_`{|}~-]</w:t>
-                  </w:r>
-                  <w:r>
-                    <w:rPr>
-                      <w:rFonts w:asciiTheme="majorHAnsi" w:eastAsiaTheme="minorHAnsi" w:hAnsiTheme="majorHAnsi" w:cstheme="minorBidi"/>
-                      <w:sz w:val="24"/>
-                      <w:szCs w:val="24"/>
-                      <w:lang w:val="en-US" w:eastAsia="en-US"/>
-                    </w:rPr>
-                    <w:t>+@[a-zA-Z0-9](?:[a-zA-Z0-9-]{0,61}[a-zA-Z0-9])?(?:\.[a-zA-Z0-9](?:[a-zA-Z0-9-]{0,61}[a-zA-Z0-9])?)*$</w:t>
-                  </w:r>
-                  <w:r>
-                    <w:rPr>
-                      <w:rFonts w:asciiTheme="majorHAnsi" w:eastAsiaTheme="minorHAnsi" w:hAnsiTheme="majorHAnsi" w:cstheme="minorBidi"/>
-                      <w:sz w:val="24"/>
-                      <w:szCs w:val="24"/>
-                      <w:lang w:val="en-US" w:eastAsia="en-US"/>
-                    </w:rPr>
-                    <w:t xml:space="preserve">, required. </w:t>
+                    <w:t>Vai trò: drop down list, “user" default.</w:t>
                   </w:r>
                 </w:p>
                 <w:p>
@@ -11300,38 +11404,7 @@
                       <w:sz w:val="24"/>
                       <w:szCs w:val="24"/>
                     </w:rPr>
-                    <w:t>Kích hoạ</w:t>
-                  </w:r>
-                  <w:r>
-                    <w:rPr>
-                      <w:rFonts w:asciiTheme="majorHAnsi" w:hAnsiTheme="majorHAnsi"/>
-                      <w:sz w:val="24"/>
-                      <w:szCs w:val="24"/>
-                    </w:rPr>
-                    <w:t>t: checkbox.</w:t>
-                  </w:r>
-                </w:p>
-                <w:p>
-                  <w:pPr>
-                    <w:pStyle w:val="ListParagraph"/>
-                    <w:numPr>
-                      <w:ilvl w:val="0"/>
-                      <w:numId w:val="11"/>
-                    </w:numPr>
-                    <w:spacing w:after="0" w:line="240" w:lineRule="auto"/>
-                    <w:rPr>
-                      <w:rFonts w:asciiTheme="majorHAnsi" w:hAnsiTheme="majorHAnsi"/>
-                      <w:sz w:val="24"/>
-                      <w:szCs w:val="24"/>
-                    </w:rPr>
-                  </w:pPr>
-                  <w:r>
-                    <w:rPr>
-                      <w:rFonts w:asciiTheme="majorHAnsi" w:hAnsiTheme="majorHAnsi"/>
-                      <w:sz w:val="24"/>
-                      <w:szCs w:val="24"/>
-                    </w:rPr>
-                    <w:t>Vai trò: drop down list, required.</w:t>
+                    <w:t>Kích hoạt: checkbox.</w:t>
                   </w:r>
                 </w:p>
                 <w:p>
@@ -11450,8 +11523,7 @@
                       <w:sz w:val="24"/>
                       <w:szCs w:val="24"/>
                     </w:rPr>
-                    <w:lastRenderedPageBreak/>
-                    <w:t>Exceptions[1,2,3</w:t>
+                    <w:t>Exceptions[1,2</w:t>
                   </w:r>
                   <w:r>
                     <w:rPr>
@@ -11498,7 +11570,6 @@
                       <w:sz w:val="24"/>
                       <w:szCs w:val="24"/>
                     </w:rPr>
-                    <w:lastRenderedPageBreak/>
                     <w:t>4</w:t>
                   </w:r>
                 </w:p>
@@ -11568,7 +11639,25 @@
                       <w:sz w:val="24"/>
                       <w:szCs w:val="24"/>
                     </w:rPr>
-                    <w:t>[Exceiption4</w:t>
+                    <w:lastRenderedPageBreak/>
+                    <w:t>Return “Quản lý tài khoản” page.</w:t>
+                  </w:r>
+                </w:p>
+                <w:p>
+                  <w:pPr>
+                    <w:rPr>
+                      <w:rFonts w:asciiTheme="majorHAnsi" w:hAnsiTheme="majorHAnsi"/>
+                      <w:sz w:val="24"/>
+                      <w:szCs w:val="24"/>
+                    </w:rPr>
+                  </w:pPr>
+                  <w:r>
+                    <w:rPr>
+                      <w:rFonts w:asciiTheme="majorHAnsi" w:hAnsiTheme="majorHAnsi"/>
+                      <w:sz w:val="24"/>
+                      <w:szCs w:val="24"/>
+                    </w:rPr>
+                    <w:t>[Exceiption3</w:t>
                   </w:r>
                   <w:r>
                     <w:rPr>
@@ -11924,15 +12013,7 @@
                       <w:sz w:val="24"/>
                       <w:szCs w:val="24"/>
                     </w:rPr>
-                    <w:t>“vai trò”</w:t>
-                  </w:r>
-                  <w:r>
-                    <w:rPr>
-                      <w:rFonts w:asciiTheme="majorHAnsi" w:hAnsiTheme="majorHAnsi"/>
-                      <w:sz w:val="24"/>
-                      <w:szCs w:val="24"/>
-                    </w:rPr>
-                    <w:t xml:space="preserve"> is not specified.</w:t>
+                    <w:t>Invalid email format.</w:t>
                   </w:r>
                 </w:p>
               </w:tc>
@@ -11954,7 +12035,7 @@
                       <w:sz w:val="24"/>
                       <w:szCs w:val="24"/>
                     </w:rPr>
-                    <w:t>Show error message: “Phải phân quyền cho user!”</w:t>
+                    <w:t>Show error message: “Email phải đúng định dạng!”</w:t>
                   </w:r>
                 </w:p>
               </w:tc>
@@ -12001,7 +12082,7 @@
                       <w:sz w:val="24"/>
                       <w:szCs w:val="24"/>
                     </w:rPr>
-                    <w:t>Invalid email format.</w:t>
+                    <w:t>Can’t update information in database.</w:t>
                   </w:r>
                 </w:p>
               </w:tc>
@@ -12023,75 +12104,6 @@
                       <w:sz w:val="24"/>
                       <w:szCs w:val="24"/>
                     </w:rPr>
-                    <w:t>Show error message: “Email phải đúng định dạng!”</w:t>
-                  </w:r>
-                </w:p>
-              </w:tc>
-            </w:tr>
-            <w:tr>
-              <w:tc>
-                <w:tcPr>
-                  <w:tcW w:w="985" w:type="dxa"/>
-                </w:tcPr>
-                <w:p>
-                  <w:pPr>
-                    <w:jc w:val="center"/>
-                    <w:rPr>
-                      <w:rFonts w:asciiTheme="majorHAnsi" w:hAnsiTheme="majorHAnsi"/>
-                      <w:sz w:val="24"/>
-                      <w:szCs w:val="24"/>
-                    </w:rPr>
-                  </w:pPr>
-                  <w:r>
-                    <w:rPr>
-                      <w:rFonts w:asciiTheme="majorHAnsi" w:hAnsiTheme="majorHAnsi"/>
-                      <w:sz w:val="24"/>
-                      <w:szCs w:val="24"/>
-                    </w:rPr>
-                    <w:t>4</w:t>
-                  </w:r>
-                </w:p>
-              </w:tc>
-              <w:tc>
-                <w:tcPr>
-                  <w:tcW w:w="3240" w:type="dxa"/>
-                </w:tcPr>
-                <w:p>
-                  <w:pPr>
-                    <w:rPr>
-                      <w:rFonts w:asciiTheme="majorHAnsi" w:hAnsiTheme="majorHAnsi"/>
-                      <w:sz w:val="24"/>
-                      <w:szCs w:val="24"/>
-                    </w:rPr>
-                  </w:pPr>
-                  <w:r>
-                    <w:rPr>
-                      <w:rFonts w:asciiTheme="majorHAnsi" w:hAnsiTheme="majorHAnsi"/>
-                      <w:sz w:val="24"/>
-                      <w:szCs w:val="24"/>
-                    </w:rPr>
-                    <w:t>Can’t update information in database.</w:t>
-                  </w:r>
-                </w:p>
-              </w:tc>
-              <w:tc>
-                <w:tcPr>
-                  <w:tcW w:w="4548" w:type="dxa"/>
-                </w:tcPr>
-                <w:p>
-                  <w:pPr>
-                    <w:rPr>
-                      <w:rFonts w:asciiTheme="majorHAnsi" w:hAnsiTheme="majorHAnsi"/>
-                      <w:sz w:val="24"/>
-                      <w:szCs w:val="24"/>
-                    </w:rPr>
-                  </w:pPr>
-                  <w:r>
-                    <w:rPr>
-                      <w:rFonts w:asciiTheme="majorHAnsi" w:hAnsiTheme="majorHAnsi"/>
-                      <w:sz w:val="24"/>
-                      <w:szCs w:val="24"/>
-                    </w:rPr>
                     <w:t>Show error message: “Không thể</w:t>
                   </w:r>
                   <w:r>
@@ -12108,7 +12120,7 @@
                       <w:sz w:val="24"/>
                       <w:szCs w:val="24"/>
                     </w:rPr>
-                    <w:t>sửa</w:t>
+                    <w:t>cập nhập thông tin</w:t>
                   </w:r>
                   <w:r>
                     <w:rPr>
@@ -12207,7 +12219,7 @@
                 <w:sz w:val="24"/>
                 <w:szCs w:val="24"/>
               </w:rPr>
-              <w:t>Editing username is forbidden</w:t>
+              <w:t>Can’t edit “Tài khoản”</w:t>
             </w:r>
             <w:r>
               <w:rPr>
@@ -12904,7 +12916,6 @@
                 <w:sz w:val="24"/>
                 <w:szCs w:val="24"/>
               </w:rPr>
-              <w:lastRenderedPageBreak/>
               <w:t xml:space="preserve">Deactivated </w:t>
             </w:r>
             <w:r>
@@ -12997,6 +13008,7 @@
                 <w:sz w:val="24"/>
                 <w:szCs w:val="24"/>
               </w:rPr>
+              <w:lastRenderedPageBreak/>
               <w:t>Preconditions:</w:t>
             </w:r>
             <w:r>
@@ -13122,7 +13134,15 @@
                 <w:sz w:val="24"/>
                 <w:szCs w:val="24"/>
               </w:rPr>
-              <w:t>No account</w:t>
+              <w:t>A</w:t>
+            </w:r>
+            <w:r>
+              <w:rPr>
+                <w:rFonts w:asciiTheme="majorHAnsi" w:hAnsiTheme="majorHAnsi"/>
+                <w:sz w:val="24"/>
+                <w:szCs w:val="24"/>
+              </w:rPr>
+              <w:t>ccount</w:t>
             </w:r>
             <w:r>
               <w:rPr>
@@ -13131,6 +13151,14 @@
                 <w:szCs w:val="24"/>
               </w:rPr>
               <w:t xml:space="preserve"> is</w:t>
+            </w:r>
+            <w:r>
+              <w:rPr>
+                <w:rFonts w:asciiTheme="majorHAnsi" w:hAnsiTheme="majorHAnsi"/>
+                <w:sz w:val="24"/>
+                <w:szCs w:val="24"/>
+              </w:rPr>
+              <w:t xml:space="preserve"> not</w:t>
             </w:r>
             <w:r>
               <w:rPr>
@@ -13381,7 +13409,23 @@
                       <w:sz w:val="24"/>
                       <w:szCs w:val="24"/>
                     </w:rPr>
-                    <w:t xml:space="preserve"> “Tìm Kiếm”  button.</w:t>
+                    <w:t xml:space="preserve"> “Tìm Kiế</w:t>
+                  </w:r>
+                  <w:r>
+                    <w:rPr>
+                      <w:rFonts w:asciiTheme="majorHAnsi" w:hAnsiTheme="majorHAnsi"/>
+                      <w:sz w:val="24"/>
+                      <w:szCs w:val="24"/>
+                    </w:rPr>
+                    <w:t xml:space="preserve">m” </w:t>
+                  </w:r>
+                  <w:r>
+                    <w:rPr>
+                      <w:rFonts w:asciiTheme="majorHAnsi" w:hAnsiTheme="majorHAnsi"/>
+                      <w:sz w:val="24"/>
+                      <w:szCs w:val="24"/>
+                    </w:rPr>
+                    <w:t>button.</w:t>
                   </w:r>
                 </w:p>
                 <w:p>
@@ -13458,7 +13502,15 @@
                       <w:sz w:val="24"/>
                       <w:szCs w:val="24"/>
                     </w:rPr>
-                    <w:t>ID.</w:t>
+                    <w:t>ID</w:t>
+                  </w:r>
+                  <w:r>
+                    <w:rPr>
+                      <w:rFonts w:asciiTheme="majorHAnsi" w:hAnsiTheme="majorHAnsi"/>
+                      <w:sz w:val="24"/>
+                      <w:szCs w:val="24"/>
+                    </w:rPr>
+                    <w:t xml:space="preserve"> hiddened.</w:t>
                   </w:r>
                 </w:p>
                 <w:p>
@@ -13728,7 +13780,15 @@
                       <w:sz w:val="24"/>
                       <w:szCs w:val="24"/>
                     </w:rPr>
-                    <w:t>Kích hoạt: checkbox, disabled.</w:t>
+                    <w:t>Kích hoạ</w:t>
+                  </w:r>
+                  <w:r>
+                    <w:rPr>
+                      <w:rFonts w:asciiTheme="majorHAnsi" w:hAnsiTheme="majorHAnsi"/>
+                      <w:sz w:val="24"/>
+                      <w:szCs w:val="24"/>
+                    </w:rPr>
+                    <w:t>t: checkbox.</w:t>
                   </w:r>
                 </w:p>
                 <w:p>
@@ -13863,7 +13923,7 @@
                       <w:sz w:val="24"/>
                       <w:szCs w:val="24"/>
                     </w:rPr>
-                    <w:t>Navigate to “Quản lý tài khoản” page, which contains:</w:t>
+                    <w:t>Navigate to “Cập nhập tài khoản” page, which contains:</w:t>
                   </w:r>
                 </w:p>
                 <w:p>
@@ -13886,7 +13946,7 @@
                       <w:sz w:val="24"/>
                       <w:szCs w:val="24"/>
                     </w:rPr>
-                    <w:t>ID: textbox, disabled.</w:t>
+                    <w:t>Tài Khoản: textbox, disabled.</w:t>
                   </w:r>
                 </w:p>
                 <w:p>
@@ -13909,7 +13969,49 @@
                       <w:sz w:val="24"/>
                       <w:szCs w:val="24"/>
                     </w:rPr>
-                    <w:t>Tài Khoản: textbox, disabled.</w:t>
+                    <w:t xml:space="preserve">Mật khẩu: textbox, min length: 6, max length: 30. </w:t>
+                  </w:r>
+                </w:p>
+                <w:p>
+                  <w:pPr>
+                    <w:pStyle w:val="HTMLPreformatted"/>
+                    <w:numPr>
+                      <w:ilvl w:val="0"/>
+                      <w:numId w:val="11"/>
+                    </w:numPr>
+                    <w:rPr>
+                      <w:rFonts w:asciiTheme="majorHAnsi" w:eastAsiaTheme="minorHAnsi" w:hAnsiTheme="majorHAnsi" w:cstheme="minorBidi"/>
+                      <w:sz w:val="24"/>
+                      <w:szCs w:val="24"/>
+                      <w:lang w:val="en-US" w:eastAsia="en-US"/>
+                    </w:rPr>
+                  </w:pPr>
+                  <w:r>
+                    <w:rPr>
+                      <w:rFonts w:asciiTheme="majorHAnsi" w:eastAsiaTheme="minorHAnsi" w:hAnsiTheme="majorHAnsi" w:cstheme="minorBidi"/>
+                      <w:sz w:val="24"/>
+                      <w:szCs w:val="24"/>
+                      <w:lang w:val="en-US" w:eastAsia="en-US"/>
+                    </w:rPr>
+                    <w:t>Email: textbox, min length: 0, max length: 100, regular expression: ^[a-zA-Z0-9.!#$%&amp;'*+/=?^_`{|}~-]</w:t>
+                  </w:r>
+                  <w:r>
+                    <w:rPr>
+                      <w:rFonts w:asciiTheme="majorHAnsi" w:eastAsiaTheme="minorHAnsi" w:hAnsiTheme="majorHAnsi" w:cstheme="minorBidi"/>
+                      <w:sz w:val="24"/>
+                      <w:szCs w:val="24"/>
+                      <w:lang w:val="en-US" w:eastAsia="en-US"/>
+                    </w:rPr>
+                    <w:t>+@[a-zA-Z0-9](?:[a-zA-Z0-9-]{0,61}[a-zA-Z0-9])?(?:\.[a-zA-Z0-9](?:[a-zA-Z0-9-]{0,61}[a-zA-Z0-9])?)*$</w:t>
+                  </w:r>
+                  <w:r>
+                    <w:rPr>
+                      <w:rFonts w:asciiTheme="majorHAnsi" w:eastAsiaTheme="minorHAnsi" w:hAnsiTheme="majorHAnsi" w:cstheme="minorBidi"/>
+                      <w:sz w:val="24"/>
+                      <w:szCs w:val="24"/>
+                      <w:lang w:val="en-US" w:eastAsia="en-US"/>
+                    </w:rPr>
+                    <w:t>.</w:t>
                   </w:r>
                 </w:p>
                 <w:p>
@@ -13932,67 +14034,7 @@
                       <w:sz w:val="24"/>
                       <w:szCs w:val="24"/>
                     </w:rPr>
-                    <w:t>Mật khẩu: textbox, min length: 6, max length: 3</w:t>
-                  </w:r>
-                  <w:r>
-                    <w:rPr>
-                      <w:rFonts w:asciiTheme="majorHAnsi" w:hAnsiTheme="majorHAnsi"/>
-                      <w:sz w:val="24"/>
-                      <w:szCs w:val="24"/>
-                    </w:rPr>
-                    <w:t>0.</w:t>
-                  </w:r>
-                </w:p>
-                <w:p>
-                  <w:pPr>
-                    <w:pStyle w:val="HTMLPreformatted"/>
-                    <w:numPr>
-                      <w:ilvl w:val="0"/>
-                      <w:numId w:val="11"/>
-                    </w:numPr>
-                    <w:rPr>
-                      <w:rFonts w:asciiTheme="majorHAnsi" w:eastAsiaTheme="minorHAnsi" w:hAnsiTheme="majorHAnsi" w:cstheme="minorBidi"/>
-                      <w:sz w:val="24"/>
-                      <w:szCs w:val="24"/>
-                      <w:lang w:val="en-US" w:eastAsia="en-US"/>
-                    </w:rPr>
-                  </w:pPr>
-                  <w:r>
-                    <w:rPr>
-                      <w:rFonts w:asciiTheme="majorHAnsi" w:eastAsiaTheme="minorHAnsi" w:hAnsiTheme="majorHAnsi" w:cstheme="minorBidi"/>
-                      <w:sz w:val="24"/>
-                      <w:szCs w:val="24"/>
-                      <w:lang w:val="en-US" w:eastAsia="en-US"/>
-                    </w:rPr>
-                    <w:t>Email: textbox, min length: 0, max length: 100, regular expression: ^[a-zA-Z0-9.!#$%&amp;'*+/=?^_`{|}~-]</w:t>
-                  </w:r>
-                  <w:r>
-                    <w:rPr>
-                      <w:rFonts w:asciiTheme="majorHAnsi" w:eastAsiaTheme="minorHAnsi" w:hAnsiTheme="majorHAnsi" w:cstheme="minorBidi"/>
-                      <w:sz w:val="24"/>
-                      <w:szCs w:val="24"/>
-                      <w:lang w:val="en-US" w:eastAsia="en-US"/>
-                    </w:rPr>
-                    <w:t>+@[a-zA-Z0-9](?:[a-zA-Z0-9-]{0,61}[a-zA-Z0-9])?(?:\.[a-zA-Z0-9](?:[a-zA-Z0-9-</w:t>
-                  </w:r>
-                  <w:r>
-                    <w:rPr>
-                      <w:rFonts w:asciiTheme="majorHAnsi" w:eastAsiaTheme="minorHAnsi" w:hAnsiTheme="majorHAnsi" w:cstheme="minorBidi"/>
-                      <w:sz w:val="24"/>
-                      <w:szCs w:val="24"/>
-                      <w:lang w:val="en-US" w:eastAsia="en-US"/>
-                    </w:rPr>
-                    <w:lastRenderedPageBreak/>
-                    <w:t>]{0,61}[a-zA-Z0-9])?)*$</w:t>
-                  </w:r>
-                  <w:r>
-                    <w:rPr>
-                      <w:rFonts w:asciiTheme="majorHAnsi" w:eastAsiaTheme="minorHAnsi" w:hAnsiTheme="majorHAnsi" w:cstheme="minorBidi"/>
-                      <w:sz w:val="24"/>
-                      <w:szCs w:val="24"/>
-                      <w:lang w:val="en-US" w:eastAsia="en-US"/>
-                    </w:rPr>
-                    <w:t>,.</w:t>
+                    <w:t>Vai trò: drop down list, “user" default.</w:t>
                   </w:r>
                 </w:p>
                 <w:p>
@@ -14015,38 +14057,7 @@
                       <w:sz w:val="24"/>
                       <w:szCs w:val="24"/>
                     </w:rPr>
-                    <w:t>Kích hoạt: checkbox, required.</w:t>
-                  </w:r>
-                </w:p>
-                <w:p>
-                  <w:pPr>
-                    <w:pStyle w:val="ListParagraph"/>
-                    <w:numPr>
-                      <w:ilvl w:val="0"/>
-                      <w:numId w:val="11"/>
-                    </w:numPr>
-                    <w:spacing w:after="0" w:line="240" w:lineRule="auto"/>
-                    <w:rPr>
-                      <w:rFonts w:asciiTheme="majorHAnsi" w:hAnsiTheme="majorHAnsi"/>
-                      <w:sz w:val="24"/>
-                      <w:szCs w:val="24"/>
-                    </w:rPr>
-                  </w:pPr>
-                  <w:r>
-                    <w:rPr>
-                      <w:rFonts w:asciiTheme="majorHAnsi" w:hAnsiTheme="majorHAnsi"/>
-                      <w:sz w:val="24"/>
-                      <w:szCs w:val="24"/>
-                    </w:rPr>
-                    <w:t>Vai trò: drop dow</w:t>
-                  </w:r>
-                  <w:r>
-                    <w:rPr>
-                      <w:rFonts w:asciiTheme="majorHAnsi" w:hAnsiTheme="majorHAnsi"/>
-                      <w:sz w:val="24"/>
-                      <w:szCs w:val="24"/>
-                    </w:rPr>
-                    <w:t>n list.</w:t>
+                    <w:t>Kích hoạt: checkbox.</w:t>
                   </w:r>
                 </w:p>
                 <w:p>
@@ -15175,7 +15186,7 @@
                 <w:sz w:val="24"/>
                 <w:szCs w:val="24"/>
               </w:rPr>
-              <w:t>16/02/2014</w:t>
+              <w:t>28/05/2014</w:t>
             </w:r>
           </w:p>
         </w:tc>
@@ -15478,66 +15489,31 @@
                 <w:sz w:val="24"/>
                 <w:szCs w:val="24"/>
               </w:rPr>
-              <w:lastRenderedPageBreak/>
-              <w:t xml:space="preserve">In our system, when we do not want a user to login, we </w:t>
-            </w:r>
-            <w:r>
-              <w:rPr>
-                <w:rFonts w:asciiTheme="majorHAnsi" w:hAnsiTheme="majorHAnsi"/>
-                <w:sz w:val="24"/>
-                <w:szCs w:val="24"/>
-              </w:rPr>
-              <w:t>de</w:t>
-            </w:r>
-            <w:r>
-              <w:rPr>
-                <w:rFonts w:asciiTheme="majorHAnsi" w:hAnsiTheme="majorHAnsi"/>
-                <w:sz w:val="24"/>
-                <w:szCs w:val="24"/>
-              </w:rPr>
-              <w:t>activ</w:t>
-            </w:r>
-            <w:r>
-              <w:rPr>
-                <w:rFonts w:asciiTheme="majorHAnsi" w:hAnsiTheme="majorHAnsi"/>
-                <w:sz w:val="24"/>
-                <w:szCs w:val="24"/>
-              </w:rPr>
-              <w:t>ate his/her account. That</w:t>
-            </w:r>
-            <w:r>
-              <w:rPr>
-                <w:rFonts w:asciiTheme="majorHAnsi" w:hAnsiTheme="majorHAnsi"/>
-                <w:sz w:val="24"/>
-                <w:szCs w:val="24"/>
-              </w:rPr>
-              <w:t xml:space="preserve"> account can be activated later.</w:t>
-            </w:r>
-          </w:p>
-          <w:p>
-            <w:pPr>
-              <w:rPr>
-                <w:rFonts w:asciiTheme="majorHAnsi" w:hAnsiTheme="majorHAnsi"/>
-                <w:sz w:val="24"/>
-                <w:szCs w:val="24"/>
-              </w:rPr>
-            </w:pPr>
-            <w:r>
-              <w:rPr>
-                <w:rFonts w:asciiTheme="majorHAnsi" w:hAnsiTheme="majorHAnsi"/>
-                <w:b/>
-                <w:sz w:val="24"/>
-                <w:szCs w:val="24"/>
-              </w:rPr>
-              <w:t>Preconditions:</w:t>
-            </w:r>
-            <w:r>
-              <w:rPr>
-                <w:rFonts w:asciiTheme="majorHAnsi" w:hAnsiTheme="majorHAnsi"/>
-                <w:sz w:val="24"/>
-                <w:szCs w:val="24"/>
-              </w:rPr>
-              <w:t xml:space="preserve"> </w:t>
+              <w:t xml:space="preserve">Admin don’t want the </w:t>
+            </w:r>
+            <w:r>
+              <w:rPr>
+                <w:rFonts w:asciiTheme="majorHAnsi" w:hAnsiTheme="majorHAnsi"/>
+                <w:sz w:val="24"/>
+                <w:szCs w:val="24"/>
+              </w:rPr>
+              <w:t>user to login</w:t>
+            </w:r>
+            <w:r>
+              <w:rPr>
+                <w:rFonts w:asciiTheme="majorHAnsi" w:hAnsiTheme="majorHAnsi"/>
+                <w:sz w:val="24"/>
+                <w:szCs w:val="24"/>
+              </w:rPr>
+              <w:t xml:space="preserve"> in system</w:t>
+            </w:r>
+            <w:r>
+              <w:rPr>
+                <w:rFonts w:asciiTheme="majorHAnsi" w:hAnsiTheme="majorHAnsi"/>
+                <w:sz w:val="24"/>
+                <w:szCs w:val="24"/>
+              </w:rPr>
+              <w:t>.</w:t>
             </w:r>
           </w:p>
           <w:p>
@@ -15561,42 +15537,15 @@
                 <w:sz w:val="24"/>
                 <w:szCs w:val="24"/>
               </w:rPr>
-              <w:t>User must log</w:t>
-            </w:r>
-            <w:r>
-              <w:rPr>
-                <w:rFonts w:asciiTheme="majorHAnsi" w:hAnsiTheme="majorHAnsi"/>
-                <w:sz w:val="24"/>
-                <w:szCs w:val="24"/>
-              </w:rPr>
-              <w:t xml:space="preserve"> in the system with </w:t>
-            </w:r>
-            <w:r>
-              <w:rPr>
-                <w:rFonts w:asciiTheme="majorHAnsi" w:hAnsiTheme="majorHAnsi"/>
-                <w:sz w:val="24"/>
-                <w:szCs w:val="24"/>
-              </w:rPr>
-              <w:t>admin role.</w:t>
-            </w:r>
-          </w:p>
-          <w:p>
-            <w:pPr>
-              <w:rPr>
-                <w:rFonts w:asciiTheme="majorHAnsi" w:hAnsiTheme="majorHAnsi"/>
-                <w:b/>
-                <w:sz w:val="24"/>
-                <w:szCs w:val="24"/>
-              </w:rPr>
-            </w:pPr>
-            <w:r>
-              <w:rPr>
-                <w:rFonts w:asciiTheme="majorHAnsi" w:hAnsiTheme="majorHAnsi"/>
-                <w:b/>
-                <w:sz w:val="24"/>
-                <w:szCs w:val="24"/>
-              </w:rPr>
-              <w:t>Post Conditions:</w:t>
+              <w:t xml:space="preserve">Admin will </w:t>
+            </w:r>
+            <w:r>
+              <w:rPr>
+                <w:rFonts w:asciiTheme="majorHAnsi" w:hAnsiTheme="majorHAnsi"/>
+                <w:sz w:val="24"/>
+                <w:szCs w:val="24"/>
+              </w:rPr>
+              <w:t xml:space="preserve">deactivate his/her account. </w:t>
             </w:r>
           </w:p>
           <w:p>
@@ -15614,46 +15563,31 @@
                 <w:szCs w:val="24"/>
               </w:rPr>
             </w:pPr>
-            <w:r>
-              <w:rPr>
-                <w:rFonts w:asciiTheme="majorHAnsi" w:hAnsiTheme="majorHAnsi"/>
-                <w:b/>
-                <w:sz w:val="24"/>
-                <w:szCs w:val="24"/>
-              </w:rPr>
-              <w:t>Success:</w:t>
-            </w:r>
-            <w:r>
-              <w:rPr>
-                <w:rFonts w:asciiTheme="majorHAnsi" w:hAnsiTheme="majorHAnsi"/>
-                <w:sz w:val="24"/>
-                <w:szCs w:val="24"/>
-              </w:rPr>
-              <w:t xml:space="preserve"> The selected account</w:t>
-            </w:r>
-            <w:r>
-              <w:rPr>
-                <w:rFonts w:asciiTheme="majorHAnsi" w:hAnsiTheme="majorHAnsi"/>
-                <w:sz w:val="24"/>
-                <w:szCs w:val="24"/>
-              </w:rPr>
-              <w:t xml:space="preserve"> will be </w:t>
-            </w:r>
-            <w:r>
-              <w:rPr>
-                <w:rFonts w:asciiTheme="majorHAnsi" w:hAnsiTheme="majorHAnsi"/>
-                <w:sz w:val="24"/>
-                <w:szCs w:val="24"/>
-              </w:rPr>
-              <w:t>de</w:t>
-            </w:r>
-            <w:r>
-              <w:rPr>
-                <w:rFonts w:asciiTheme="majorHAnsi" w:hAnsiTheme="majorHAnsi"/>
-                <w:sz w:val="24"/>
-                <w:szCs w:val="24"/>
-              </w:rPr>
-              <w:t>activated.</w:t>
+          </w:p>
+          <w:p>
+            <w:pPr>
+              <w:rPr>
+                <w:rFonts w:asciiTheme="majorHAnsi" w:hAnsiTheme="majorHAnsi"/>
+                <w:sz w:val="24"/>
+                <w:szCs w:val="24"/>
+              </w:rPr>
+            </w:pPr>
+            <w:r>
+              <w:rPr>
+                <w:rFonts w:asciiTheme="majorHAnsi" w:hAnsiTheme="majorHAnsi"/>
+                <w:b/>
+                <w:sz w:val="24"/>
+                <w:szCs w:val="24"/>
+              </w:rPr>
+              <w:t>Preconditions:</w:t>
+            </w:r>
+            <w:r>
+              <w:rPr>
+                <w:rFonts w:asciiTheme="majorHAnsi" w:hAnsiTheme="majorHAnsi"/>
+                <w:sz w:val="24"/>
+                <w:szCs w:val="24"/>
+              </w:rPr>
+              <w:t xml:space="preserve"> </w:t>
             </w:r>
           </w:p>
           <w:p>
@@ -15674,6 +15608,123 @@
             <w:r>
               <w:rPr>
                 <w:rFonts w:asciiTheme="majorHAnsi" w:hAnsiTheme="majorHAnsi"/>
+                <w:sz w:val="24"/>
+                <w:szCs w:val="24"/>
+              </w:rPr>
+              <w:lastRenderedPageBreak/>
+              <w:t>User must log</w:t>
+            </w:r>
+            <w:r>
+              <w:rPr>
+                <w:rFonts w:asciiTheme="majorHAnsi" w:hAnsiTheme="majorHAnsi"/>
+                <w:sz w:val="24"/>
+                <w:szCs w:val="24"/>
+              </w:rPr>
+              <w:t xml:space="preserve"> in the system with </w:t>
+            </w:r>
+            <w:r>
+              <w:rPr>
+                <w:rFonts w:asciiTheme="majorHAnsi" w:hAnsiTheme="majorHAnsi"/>
+                <w:sz w:val="24"/>
+                <w:szCs w:val="24"/>
+              </w:rPr>
+              <w:t>admin role.</w:t>
+            </w:r>
+          </w:p>
+          <w:p>
+            <w:pPr>
+              <w:rPr>
+                <w:rFonts w:asciiTheme="majorHAnsi" w:hAnsiTheme="majorHAnsi"/>
+                <w:b/>
+                <w:sz w:val="24"/>
+                <w:szCs w:val="24"/>
+              </w:rPr>
+            </w:pPr>
+            <w:r>
+              <w:rPr>
+                <w:rFonts w:asciiTheme="majorHAnsi" w:hAnsiTheme="majorHAnsi"/>
+                <w:b/>
+                <w:sz w:val="24"/>
+                <w:szCs w:val="24"/>
+              </w:rPr>
+              <w:t>Post Conditions:</w:t>
+            </w:r>
+          </w:p>
+          <w:p>
+            <w:pPr>
+              <w:pStyle w:val="ListParagraph"/>
+              <w:numPr>
+                <w:ilvl w:val="0"/>
+                <w:numId w:val="15"/>
+              </w:numPr>
+              <w:spacing w:after="0" w:line="240" w:lineRule="auto"/>
+              <w:rPr>
+                <w:rFonts w:asciiTheme="majorHAnsi" w:hAnsiTheme="majorHAnsi"/>
+                <w:b/>
+                <w:sz w:val="24"/>
+                <w:szCs w:val="24"/>
+              </w:rPr>
+            </w:pPr>
+            <w:r>
+              <w:rPr>
+                <w:rFonts w:asciiTheme="majorHAnsi" w:hAnsiTheme="majorHAnsi"/>
+                <w:b/>
+                <w:sz w:val="24"/>
+                <w:szCs w:val="24"/>
+              </w:rPr>
+              <w:t>Success:</w:t>
+            </w:r>
+            <w:r>
+              <w:rPr>
+                <w:rFonts w:asciiTheme="majorHAnsi" w:hAnsiTheme="majorHAnsi"/>
+                <w:sz w:val="24"/>
+                <w:szCs w:val="24"/>
+              </w:rPr>
+              <w:t xml:space="preserve"> The selected account</w:t>
+            </w:r>
+            <w:r>
+              <w:rPr>
+                <w:rFonts w:asciiTheme="majorHAnsi" w:hAnsiTheme="majorHAnsi"/>
+                <w:sz w:val="24"/>
+                <w:szCs w:val="24"/>
+              </w:rPr>
+              <w:t xml:space="preserve"> will be </w:t>
+            </w:r>
+            <w:r>
+              <w:rPr>
+                <w:rFonts w:asciiTheme="majorHAnsi" w:hAnsiTheme="majorHAnsi"/>
+                <w:sz w:val="24"/>
+                <w:szCs w:val="24"/>
+              </w:rPr>
+              <w:t>de</w:t>
+            </w:r>
+            <w:r>
+              <w:rPr>
+                <w:rFonts w:asciiTheme="majorHAnsi" w:hAnsiTheme="majorHAnsi"/>
+                <w:sz w:val="24"/>
+                <w:szCs w:val="24"/>
+              </w:rPr>
+              <w:t>activated.</w:t>
+            </w:r>
+          </w:p>
+          <w:p>
+            <w:pPr>
+              <w:pStyle w:val="ListParagraph"/>
+              <w:numPr>
+                <w:ilvl w:val="0"/>
+                <w:numId w:val="15"/>
+              </w:numPr>
+              <w:spacing w:after="0" w:line="240" w:lineRule="auto"/>
+              <w:rPr>
+                <w:rFonts w:asciiTheme="majorHAnsi" w:hAnsiTheme="majorHAnsi"/>
+                <w:b/>
+                <w:sz w:val="24"/>
+                <w:szCs w:val="24"/>
+              </w:rPr>
+            </w:pPr>
+            <w:r>
+              <w:rPr>
+                <w:rFonts w:asciiTheme="majorHAnsi" w:hAnsiTheme="majorHAnsi"/>
                 <w:b/>
                 <w:sz w:val="24"/>
                 <w:szCs w:val="24"/>
@@ -15686,7 +15737,15 @@
                 <w:sz w:val="24"/>
                 <w:szCs w:val="24"/>
               </w:rPr>
-              <w:t>No account</w:t>
+              <w:t>A</w:t>
+            </w:r>
+            <w:r>
+              <w:rPr>
+                <w:rFonts w:asciiTheme="majorHAnsi" w:hAnsiTheme="majorHAnsi"/>
+                <w:sz w:val="24"/>
+                <w:szCs w:val="24"/>
+              </w:rPr>
+              <w:t>ccount</w:t>
             </w:r>
             <w:r>
               <w:rPr>
@@ -15695,6 +15754,14 @@
                 <w:szCs w:val="24"/>
               </w:rPr>
               <w:t xml:space="preserve"> is</w:t>
+            </w:r>
+            <w:r>
+              <w:rPr>
+                <w:rFonts w:asciiTheme="majorHAnsi" w:hAnsiTheme="majorHAnsi"/>
+                <w:sz w:val="24"/>
+                <w:szCs w:val="24"/>
+              </w:rPr>
+              <w:t xml:space="preserve"> not</w:t>
             </w:r>
             <w:r>
               <w:rPr>
@@ -16452,7 +16519,7 @@
                       <w:sz w:val="24"/>
                       <w:szCs w:val="24"/>
                     </w:rPr>
-                    <w:t>Navigate to “Quản lý tài khoản” page, which contains:</w:t>
+                    <w:t>Navigate to “Cập nhập tài khoản” page, which contains:</w:t>
                   </w:r>
                 </w:p>
                 <w:p>
@@ -16475,7 +16542,7 @@
                       <w:sz w:val="24"/>
                       <w:szCs w:val="24"/>
                     </w:rPr>
-                    <w:t>ID: textbox, disabled.</w:t>
+                    <w:t>Tài Khoản: textbox, disabled.</w:t>
                   </w:r>
                 </w:p>
                 <w:p>
@@ -16498,7 +16565,49 @@
                       <w:sz w:val="24"/>
                       <w:szCs w:val="24"/>
                     </w:rPr>
-                    <w:t>Tài Khoản: textbox, disabled.</w:t>
+                    <w:t xml:space="preserve">Mật khẩu: textbox, min length: 6, max length: 30. </w:t>
+                  </w:r>
+                </w:p>
+                <w:p>
+                  <w:pPr>
+                    <w:pStyle w:val="HTMLPreformatted"/>
+                    <w:numPr>
+                      <w:ilvl w:val="0"/>
+                      <w:numId w:val="11"/>
+                    </w:numPr>
+                    <w:rPr>
+                      <w:rFonts w:asciiTheme="majorHAnsi" w:eastAsiaTheme="minorHAnsi" w:hAnsiTheme="majorHAnsi" w:cstheme="minorBidi"/>
+                      <w:sz w:val="24"/>
+                      <w:szCs w:val="24"/>
+                      <w:lang w:val="en-US" w:eastAsia="en-US"/>
+                    </w:rPr>
+                  </w:pPr>
+                  <w:r>
+                    <w:rPr>
+                      <w:rFonts w:asciiTheme="majorHAnsi" w:eastAsiaTheme="minorHAnsi" w:hAnsiTheme="majorHAnsi" w:cstheme="minorBidi"/>
+                      <w:sz w:val="24"/>
+                      <w:szCs w:val="24"/>
+                      <w:lang w:val="en-US" w:eastAsia="en-US"/>
+                    </w:rPr>
+                    <w:t>Email: textbox, min length: 0, max length: 100, regular expression: ^[a-zA-Z0-9.!#$%&amp;'*+/=?^_`{|}~-]</w:t>
+                  </w:r>
+                  <w:r>
+                    <w:rPr>
+                      <w:rFonts w:asciiTheme="majorHAnsi" w:eastAsiaTheme="minorHAnsi" w:hAnsiTheme="majorHAnsi" w:cstheme="minorBidi"/>
+                      <w:sz w:val="24"/>
+                      <w:szCs w:val="24"/>
+                      <w:lang w:val="en-US" w:eastAsia="en-US"/>
+                    </w:rPr>
+                    <w:t>+@[a-zA-Z0-9](?:[a-zA-Z0-9-]{0,61}[a-zA-Z0-9])?(?:\.[a-zA-Z0-9](?:[a-zA-Z0-9-]{0,61}[a-zA-Z0-9])?)*$</w:t>
+                  </w:r>
+                  <w:r>
+                    <w:rPr>
+                      <w:rFonts w:asciiTheme="majorHAnsi" w:eastAsiaTheme="minorHAnsi" w:hAnsiTheme="majorHAnsi" w:cstheme="minorBidi"/>
+                      <w:sz w:val="24"/>
+                      <w:szCs w:val="24"/>
+                      <w:lang w:val="en-US" w:eastAsia="en-US"/>
+                    </w:rPr>
+                    <w:t>.</w:t>
                   </w:r>
                 </w:p>
                 <w:p>
@@ -16521,49 +16630,7 @@
                       <w:sz w:val="24"/>
                       <w:szCs w:val="24"/>
                     </w:rPr>
-                    <w:t>Mật khẩu: textbox, min length: 6, max length: 30.</w:t>
-                  </w:r>
-                </w:p>
-                <w:p>
-                  <w:pPr>
-                    <w:pStyle w:val="HTMLPreformatted"/>
-                    <w:numPr>
-                      <w:ilvl w:val="0"/>
-                      <w:numId w:val="11"/>
-                    </w:numPr>
-                    <w:rPr>
-                      <w:rFonts w:asciiTheme="majorHAnsi" w:eastAsiaTheme="minorHAnsi" w:hAnsiTheme="majorHAnsi" w:cstheme="minorBidi"/>
-                      <w:sz w:val="24"/>
-                      <w:szCs w:val="24"/>
-                      <w:lang w:val="en-US" w:eastAsia="en-US"/>
-                    </w:rPr>
-                  </w:pPr>
-                  <w:r>
-                    <w:rPr>
-                      <w:rFonts w:asciiTheme="majorHAnsi" w:eastAsiaTheme="minorHAnsi" w:hAnsiTheme="majorHAnsi" w:cstheme="minorBidi"/>
-                      <w:sz w:val="24"/>
-                      <w:szCs w:val="24"/>
-                      <w:lang w:val="en-US" w:eastAsia="en-US"/>
-                    </w:rPr>
-                    <w:t>Email: textbox, min length: 0, max length: 100, regular expression: ^[a-zA-Z0-9.!#$%&amp;'*+/=?^_`{|}~-]</w:t>
-                  </w:r>
-                  <w:r>
-                    <w:rPr>
-                      <w:rFonts w:asciiTheme="majorHAnsi" w:eastAsiaTheme="minorHAnsi" w:hAnsiTheme="majorHAnsi" w:cstheme="minorBidi"/>
-                      <w:sz w:val="24"/>
-                      <w:szCs w:val="24"/>
-                      <w:lang w:val="en-US" w:eastAsia="en-US"/>
-                    </w:rPr>
-                    <w:t>+@[a-zA-Z0-9](?:[a-zA-Z0-9-]{0,61}[a-zA-Z0-9])?(?:\.[a-zA-Z0-9](?:[a-zA-Z0-9-]{0,61}[a-zA-Z0-9])?)*$</w:t>
-                  </w:r>
-                  <w:r>
-                    <w:rPr>
-                      <w:rFonts w:asciiTheme="majorHAnsi" w:eastAsiaTheme="minorHAnsi" w:hAnsiTheme="majorHAnsi" w:cstheme="minorBidi"/>
-                      <w:sz w:val="24"/>
-                      <w:szCs w:val="24"/>
-                      <w:lang w:val="en-US" w:eastAsia="en-US"/>
-                    </w:rPr>
-                    <w:t>,.</w:t>
+                    <w:t>Vai trò: drop down list, “user" default.</w:t>
                   </w:r>
                 </w:p>
                 <w:p>
@@ -16586,32 +16653,10 @@
                       <w:sz w:val="24"/>
                       <w:szCs w:val="24"/>
                     </w:rPr>
-                    <w:lastRenderedPageBreak/>
-                    <w:t>Kích hoạt: checkbox, required.</w:t>
-                  </w:r>
-                </w:p>
-                <w:p>
-                  <w:pPr>
-                    <w:pStyle w:val="ListParagraph"/>
-                    <w:numPr>
-                      <w:ilvl w:val="0"/>
-                      <w:numId w:val="11"/>
-                    </w:numPr>
-                    <w:spacing w:after="0" w:line="240" w:lineRule="auto"/>
-                    <w:rPr>
-                      <w:rFonts w:asciiTheme="majorHAnsi" w:hAnsiTheme="majorHAnsi"/>
-                      <w:sz w:val="24"/>
-                      <w:szCs w:val="24"/>
-                    </w:rPr>
-                  </w:pPr>
-                  <w:r>
-                    <w:rPr>
-                      <w:rFonts w:asciiTheme="majorHAnsi" w:hAnsiTheme="majorHAnsi"/>
-                      <w:sz w:val="24"/>
-                      <w:szCs w:val="24"/>
-                    </w:rPr>
-                    <w:t>Vai trò: drop down list.</w:t>
-                  </w:r>
+                    <w:t>Kích hoạt: checkbox.</w:t>
+                  </w:r>
+                  <w:bookmarkStart w:id="9" w:name="_GoBack"/>
+                  <w:bookmarkEnd w:id="9"/>
                 </w:p>
                 <w:p>
                   <w:pPr>
@@ -16658,7 +16703,6 @@
                       <w:sz w:val="24"/>
                       <w:szCs w:val="24"/>
                     </w:rPr>
-                    <w:lastRenderedPageBreak/>
                     <w:t>3</w:t>
                   </w:r>
                 </w:p>
@@ -16681,7 +16725,16 @@
                       <w:sz w:val="24"/>
                       <w:szCs w:val="24"/>
                     </w:rPr>
-                    <w:t>Admin uncheck “Kích hoạt” checkbox.</w:t>
+                    <w:t xml:space="preserve">Admin uncheck “Kích </w:t>
+                  </w:r>
+                  <w:r>
+                    <w:rPr>
+                      <w:rFonts w:asciiTheme="majorHAnsi" w:hAnsiTheme="majorHAnsi"/>
+                      <w:sz w:val="24"/>
+                      <w:szCs w:val="24"/>
+                    </w:rPr>
+                    <w:lastRenderedPageBreak/>
+                    <w:t>hoạt” checkbox.</w:t>
                   </w:r>
                 </w:p>
               </w:tc>
@@ -16720,6 +16773,7 @@
                       <w:sz w:val="24"/>
                       <w:szCs w:val="24"/>
                     </w:rPr>
+                    <w:lastRenderedPageBreak/>
                     <w:t>4</w:t>
                   </w:r>
                 </w:p>
@@ -17174,7 +17228,7 @@
           <w:szCs w:val="24"/>
         </w:rPr>
       </w:pPr>
-      <w:bookmarkStart w:id="9" w:name="_Toc380702480"/>
+      <w:bookmarkStart w:id="10" w:name="_Toc380702480"/>
       <w:r>
         <w:rPr>
           <w:rFonts w:asciiTheme="majorHAnsi" w:hAnsiTheme="majorHAnsi"/>
@@ -17221,7 +17275,7 @@
         </w:rPr>
         <w:t xml:space="preserve"> </w:t>
       </w:r>
-      <w:bookmarkEnd w:id="9"/>
+      <w:bookmarkEnd w:id="10"/>
       <w:r>
         <w:rPr>
           <w:rFonts w:asciiTheme="majorHAnsi" w:hAnsiTheme="majorHAnsi"/>
@@ -17716,7 +17770,6 @@
                 <w:sz w:val="24"/>
                 <w:szCs w:val="24"/>
               </w:rPr>
-              <w:lastRenderedPageBreak/>
               <w:t>Staff</w:t>
             </w:r>
           </w:p>
@@ -17801,6 +17854,7 @@
                 <w:sz w:val="24"/>
                 <w:szCs w:val="24"/>
               </w:rPr>
+              <w:lastRenderedPageBreak/>
               <w:t>P</w:t>
             </w:r>
             <w:r>
@@ -18949,7 +19003,6 @@
                       <w:sz w:val="24"/>
                       <w:szCs w:val="24"/>
                     </w:rPr>
-                    <w:lastRenderedPageBreak/>
                     <w:t xml:space="preserve">* </w:t>
                   </w:r>
                   <w:r>
@@ -19089,6 +19142,7 @@
                       <w:sz w:val="24"/>
                       <w:szCs w:val="24"/>
                     </w:rPr>
+                    <w:lastRenderedPageBreak/>
                     <w:t>Step</w:t>
                   </w:r>
                 </w:p>
@@ -20221,7 +20275,7 @@
                 <v:shape id="_x0000_i1025" type="#_x0000_t75" style="width:404.45pt;height:143.35pt" o:ole="">
                   <v:imagedata r:id="rId13" o:title=""/>
                 </v:shape>
-                <o:OLEObject Type="Embed" ProgID="PBrush" ShapeID="_x0000_i1025" DrawAspect="Content" ObjectID="_1463218676" r:id="rId14"/>
+                <o:OLEObject Type="Embed" ProgID="PBrush" ShapeID="_x0000_i1025" DrawAspect="Content" ObjectID="_1463229668" r:id="rId14"/>
               </w:object>
             </w:r>
           </w:p>
@@ -20325,7 +20379,7 @@
           <w:szCs w:val="24"/>
         </w:rPr>
       </w:pPr>
-      <w:bookmarkStart w:id="10" w:name="_Toc385591088"/>
+      <w:bookmarkStart w:id="11" w:name="_Toc385591088"/>
       <w:r>
         <w:rPr>
           <w:rFonts w:asciiTheme="majorHAnsi" w:hAnsiTheme="majorHAnsi"/>
@@ -20400,7 +20454,7 @@
         </w:rPr>
         <w:t xml:space="preserve"> Import File</w:t>
       </w:r>
-      <w:bookmarkEnd w:id="10"/>
+      <w:bookmarkEnd w:id="11"/>
     </w:p>
     <w:p>
       <w:pPr>
@@ -20473,7 +20527,6 @@
                 <w:sz w:val="24"/>
                 <w:szCs w:val="24"/>
               </w:rPr>
-              <w:lastRenderedPageBreak/>
               <w:t>Use Case No.</w:t>
             </w:r>
           </w:p>
@@ -20774,6 +20827,7 @@
                 <w:sz w:val="24"/>
                 <w:szCs w:val="24"/>
               </w:rPr>
+              <w:lastRenderedPageBreak/>
               <w:t>Actor:</w:t>
             </w:r>
           </w:p>
@@ -21821,7 +21875,6 @@
                       <w:sz w:val="24"/>
                       <w:szCs w:val="24"/>
                     </w:rPr>
-                    <w:lastRenderedPageBreak/>
                     <w:t>2</w:t>
                   </w:r>
                 </w:p>
@@ -21943,6 +21996,7 @@
                       <w:sz w:val="24"/>
                       <w:szCs w:val="24"/>
                     </w:rPr>
+                    <w:lastRenderedPageBreak/>
                     <w:t xml:space="preserve">“STT” </w:t>
                   </w:r>
                   <w:r>
@@ -22144,6 +22198,7 @@
                       <w:sz w:val="24"/>
                       <w:szCs w:val="24"/>
                     </w:rPr>
+                    <w:lastRenderedPageBreak/>
                     <w:t>3</w:t>
                   </w:r>
                 </w:p>
@@ -23197,7 +23252,7 @@
           <w:szCs w:val="24"/>
         </w:rPr>
       </w:pPr>
-      <w:bookmarkStart w:id="11" w:name="_Toc385591089"/>
+      <w:bookmarkStart w:id="12" w:name="_Toc385591089"/>
       <w:r>
         <w:rPr>
           <w:rFonts w:asciiTheme="majorHAnsi" w:hAnsiTheme="majorHAnsi"/>
@@ -23263,7 +23318,7 @@
         </w:rPr>
         <w:t>: &lt;Staff&gt; Save error products</w:t>
       </w:r>
-      <w:bookmarkEnd w:id="11"/>
+      <w:bookmarkEnd w:id="12"/>
     </w:p>
     <w:p>
       <w:pPr>
@@ -23309,7 +23364,6 @@
                 <w:sz w:val="24"/>
                 <w:szCs w:val="24"/>
               </w:rPr>
-              <w:lastRenderedPageBreak/>
               <w:t xml:space="preserve">USE CASE – </w:t>
             </w:r>
             <w:r>
@@ -23500,6 +23554,7 @@
                 <w:sz w:val="24"/>
                 <w:szCs w:val="24"/>
               </w:rPr>
+              <w:lastRenderedPageBreak/>
               <w:t>Author</w:t>
             </w:r>
           </w:p>
@@ -24707,7 +24762,6 @@
                       <w:sz w:val="24"/>
                       <w:szCs w:val="24"/>
                     </w:rPr>
-                    <w:lastRenderedPageBreak/>
                     <w:t>2</w:t>
                   </w:r>
                 </w:p>
@@ -24834,6 +24888,7 @@
                       <w:sz w:val="24"/>
                       <w:szCs w:val="24"/>
                     </w:rPr>
+                    <w:lastRenderedPageBreak/>
                     <w:t>A 5</w:t>
                   </w:r>
                   <w:r>
@@ -25208,6 +25263,7 @@
                       <w:sz w:val="24"/>
                       <w:szCs w:val="24"/>
                     </w:rPr>
+                    <w:lastRenderedPageBreak/>
                     <w:t>3</w:t>
                   </w:r>
                 </w:p>
@@ -26094,7 +26150,6 @@
                 <w:sz w:val="24"/>
                 <w:szCs w:val="24"/>
               </w:rPr>
-              <w:lastRenderedPageBreak/>
               <w:t xml:space="preserve">- </w:t>
             </w:r>
             <w:r>
@@ -26149,7 +26204,7 @@
           <w:szCs w:val="24"/>
         </w:rPr>
       </w:pPr>
-      <w:bookmarkStart w:id="12" w:name="_Toc385591090"/>
+      <w:bookmarkStart w:id="13" w:name="_Toc385591090"/>
       <w:r>
         <w:rPr>
           <w:rFonts w:asciiTheme="majorHAnsi" w:hAnsiTheme="majorHAnsi"/>
@@ -26233,7 +26288,7 @@
         </w:rPr>
         <w:t xml:space="preserve"> products</w:t>
       </w:r>
-      <w:bookmarkEnd w:id="12"/>
+      <w:bookmarkEnd w:id="13"/>
     </w:p>
     <w:p>
       <w:pPr>
@@ -26241,6 +26296,7 @@
         <w:spacing w:after="0"/>
       </w:pPr>
       <w:r>
+        <w:lastRenderedPageBreak/>
         <w:t>Use case specification</w:t>
       </w:r>
     </w:p>
@@ -27519,7 +27575,6 @@
                       <w:sz w:val="24"/>
                       <w:szCs w:val="24"/>
                     </w:rPr>
-                    <w:lastRenderedPageBreak/>
                     <w:t>“Hủy” button.</w:t>
                   </w:r>
                 </w:p>
@@ -28633,8 +28688,6 @@
                     </w:rPr>
                     <w:t xml:space="preserve"> is not in range [1</w:t>
                   </w:r>
-                  <w:bookmarkStart w:id="13" w:name="_GoBack"/>
-                  <w:bookmarkEnd w:id="13"/>
                   <w:r>
                     <w:rPr>
                       <w:rFonts w:asciiTheme="majorHAnsi" w:hAnsiTheme="majorHAnsi"/>
@@ -29001,111 +29054,111 @@
                 <w:sz w:val="24"/>
                 <w:szCs w:val="24"/>
               </w:rPr>
+              <w:t>Business Rules</w:t>
+            </w:r>
+            <w:r>
+              <w:rPr>
+                <w:rFonts w:asciiTheme="majorHAnsi" w:hAnsiTheme="majorHAnsi"/>
+                <w:b/>
+                <w:sz w:val="24"/>
+                <w:szCs w:val="24"/>
+              </w:rPr>
+              <w:t xml:space="preserve">: </w:t>
+            </w:r>
+          </w:p>
+          <w:p>
+            <w:pPr>
+              <w:keepNext/>
+              <w:rPr>
+                <w:rFonts w:asciiTheme="majorHAnsi" w:hAnsiTheme="majorHAnsi"/>
+                <w:sz w:val="24"/>
+                <w:szCs w:val="24"/>
+              </w:rPr>
+            </w:pPr>
+            <w:r>
+              <w:rPr>
+                <w:rFonts w:asciiTheme="majorHAnsi" w:hAnsiTheme="majorHAnsi"/>
+                <w:sz w:val="24"/>
+                <w:szCs w:val="24"/>
+              </w:rPr>
+              <w:t>- Compare products by product name with algorithms:</w:t>
+            </w:r>
+          </w:p>
+          <w:p>
+            <w:pPr>
+              <w:keepNext/>
+              <w:rPr>
+                <w:rFonts w:asciiTheme="majorHAnsi" w:hAnsiTheme="majorHAnsi"/>
+                <w:sz w:val="24"/>
+                <w:szCs w:val="24"/>
+              </w:rPr>
+            </w:pPr>
+            <w:r>
+              <w:rPr>
+                <w:rFonts w:asciiTheme="majorHAnsi" w:hAnsiTheme="majorHAnsi"/>
+                <w:sz w:val="24"/>
+                <w:szCs w:val="24"/>
+              </w:rPr>
+              <w:t xml:space="preserve">      + </w:t>
+            </w:r>
+            <w:r>
+              <w:rPr>
+                <w:rFonts w:asciiTheme="majorHAnsi" w:hAnsiTheme="majorHAnsi"/>
+                <w:sz w:val="24"/>
+                <w:szCs w:val="24"/>
+              </w:rPr>
+              <w:t xml:space="preserve">Create a function </w:t>
+            </w:r>
+            <w:r>
+              <w:rPr>
+                <w:rFonts w:asciiTheme="majorHAnsi" w:hAnsiTheme="majorHAnsi"/>
+                <w:i/>
+                <w:sz w:val="24"/>
+                <w:szCs w:val="24"/>
+              </w:rPr>
+              <w:t>pairs(s)</w:t>
+            </w:r>
+            <w:r>
+              <w:rPr>
+                <w:rFonts w:asciiTheme="majorHAnsi" w:hAnsiTheme="majorHAnsi"/>
+                <w:sz w:val="24"/>
+                <w:szCs w:val="24"/>
+              </w:rPr>
+              <w:t xml:space="preserve"> which returns a list of adjacent character pairs of string </w:t>
+            </w:r>
+            <w:r>
+              <w:rPr>
+                <w:rFonts w:asciiTheme="majorHAnsi" w:hAnsiTheme="majorHAnsi"/>
+                <w:i/>
+                <w:sz w:val="24"/>
+                <w:szCs w:val="24"/>
+              </w:rPr>
+              <w:t>s</w:t>
+            </w:r>
+            <w:r>
+              <w:rPr>
+                <w:rFonts w:asciiTheme="majorHAnsi" w:hAnsiTheme="majorHAnsi"/>
+                <w:sz w:val="24"/>
+                <w:szCs w:val="24"/>
+              </w:rPr>
+              <w:t>.</w:t>
+            </w:r>
+          </w:p>
+          <w:p>
+            <w:pPr>
+              <w:rPr>
+                <w:rFonts w:asciiTheme="majorHAnsi" w:hAnsiTheme="majorHAnsi"/>
+                <w:sz w:val="24"/>
+                <w:szCs w:val="24"/>
+              </w:rPr>
+            </w:pPr>
+            <w:r>
+              <w:rPr>
+                <w:rFonts w:asciiTheme="majorHAnsi" w:hAnsiTheme="majorHAnsi"/>
+                <w:sz w:val="24"/>
+                <w:szCs w:val="24"/>
+              </w:rPr>
               <w:lastRenderedPageBreak/>
-              <w:t>Business Rules</w:t>
-            </w:r>
-            <w:r>
-              <w:rPr>
-                <w:rFonts w:asciiTheme="majorHAnsi" w:hAnsiTheme="majorHAnsi"/>
-                <w:b/>
-                <w:sz w:val="24"/>
-                <w:szCs w:val="24"/>
-              </w:rPr>
-              <w:t xml:space="preserve">: </w:t>
-            </w:r>
-          </w:p>
-          <w:p>
-            <w:pPr>
-              <w:keepNext/>
-              <w:rPr>
-                <w:rFonts w:asciiTheme="majorHAnsi" w:hAnsiTheme="majorHAnsi"/>
-                <w:sz w:val="24"/>
-                <w:szCs w:val="24"/>
-              </w:rPr>
-            </w:pPr>
-            <w:r>
-              <w:rPr>
-                <w:rFonts w:asciiTheme="majorHAnsi" w:hAnsiTheme="majorHAnsi"/>
-                <w:sz w:val="24"/>
-                <w:szCs w:val="24"/>
-              </w:rPr>
-              <w:t>- Compare products by product name with algorithms:</w:t>
-            </w:r>
-          </w:p>
-          <w:p>
-            <w:pPr>
-              <w:keepNext/>
-              <w:rPr>
-                <w:rFonts w:asciiTheme="majorHAnsi" w:hAnsiTheme="majorHAnsi"/>
-                <w:sz w:val="24"/>
-                <w:szCs w:val="24"/>
-              </w:rPr>
-            </w:pPr>
-            <w:r>
-              <w:rPr>
-                <w:rFonts w:asciiTheme="majorHAnsi" w:hAnsiTheme="majorHAnsi"/>
-                <w:sz w:val="24"/>
-                <w:szCs w:val="24"/>
-              </w:rPr>
-              <w:t xml:space="preserve">      + </w:t>
-            </w:r>
-            <w:r>
-              <w:rPr>
-                <w:rFonts w:asciiTheme="majorHAnsi" w:hAnsiTheme="majorHAnsi"/>
-                <w:sz w:val="24"/>
-                <w:szCs w:val="24"/>
-              </w:rPr>
-              <w:t xml:space="preserve">Create a function </w:t>
-            </w:r>
-            <w:r>
-              <w:rPr>
-                <w:rFonts w:asciiTheme="majorHAnsi" w:hAnsiTheme="majorHAnsi"/>
-                <w:i/>
-                <w:sz w:val="24"/>
-                <w:szCs w:val="24"/>
-              </w:rPr>
-              <w:t>pairs(s)</w:t>
-            </w:r>
-            <w:r>
-              <w:rPr>
-                <w:rFonts w:asciiTheme="majorHAnsi" w:hAnsiTheme="majorHAnsi"/>
-                <w:sz w:val="24"/>
-                <w:szCs w:val="24"/>
-              </w:rPr>
-              <w:t xml:space="preserve"> which returns a list of adjacent character pairs of string </w:t>
-            </w:r>
-            <w:r>
-              <w:rPr>
-                <w:rFonts w:asciiTheme="majorHAnsi" w:hAnsiTheme="majorHAnsi"/>
-                <w:i/>
-                <w:sz w:val="24"/>
-                <w:szCs w:val="24"/>
-              </w:rPr>
-              <w:t>s</w:t>
-            </w:r>
-            <w:r>
-              <w:rPr>
-                <w:rFonts w:asciiTheme="majorHAnsi" w:hAnsiTheme="majorHAnsi"/>
-                <w:sz w:val="24"/>
-                <w:szCs w:val="24"/>
-              </w:rPr>
-              <w:t>.</w:t>
-            </w:r>
-          </w:p>
-          <w:p>
-            <w:pPr>
-              <w:rPr>
-                <w:rFonts w:asciiTheme="majorHAnsi" w:hAnsiTheme="majorHAnsi"/>
-                <w:sz w:val="24"/>
-                <w:szCs w:val="24"/>
-              </w:rPr>
-            </w:pPr>
-            <w:r>
-              <w:rPr>
-                <w:rFonts w:asciiTheme="majorHAnsi" w:hAnsiTheme="majorHAnsi"/>
-                <w:sz w:val="24"/>
-                <w:szCs w:val="24"/>
-              </w:rPr>
               <w:t xml:space="preserve">      +</w:t>
             </w:r>
             <w:r>
@@ -30613,7 +30666,6 @@
                       <w:sz w:val="24"/>
                       <w:szCs w:val="24"/>
                     </w:rPr>
-                    <w:lastRenderedPageBreak/>
                     <w:t xml:space="preserve">* </w:t>
                   </w:r>
                   <w:r>
@@ -30745,7 +30797,6 @@
                       <w:sz w:val="24"/>
                       <w:szCs w:val="24"/>
                     </w:rPr>
-                    <w:lastRenderedPageBreak/>
                     <w:t>2</w:t>
                   </w:r>
                 </w:p>
@@ -30768,7 +30819,16 @@
                       <w:sz w:val="24"/>
                       <w:szCs w:val="24"/>
                     </w:rPr>
-                    <w:t>Click “Sản phẩm trùng” in menu tab.</w:t>
+                    <w:t xml:space="preserve">Click “Sản phẩm trùng” in menu </w:t>
+                  </w:r>
+                  <w:r>
+                    <w:rPr>
+                      <w:rFonts w:asciiTheme="majorHAnsi" w:hAnsiTheme="majorHAnsi"/>
+                      <w:sz w:val="24"/>
+                      <w:szCs w:val="24"/>
+                    </w:rPr>
+                    <w:lastRenderedPageBreak/>
+                    <w:t>tab.</w:t>
                   </w:r>
                 </w:p>
                 <w:p>
@@ -31182,6 +31242,7 @@
                       <w:sz w:val="24"/>
                       <w:szCs w:val="24"/>
                     </w:rPr>
+                    <w:lastRenderedPageBreak/>
                     <w:t>3</w:t>
                   </w:r>
                 </w:p>

</xml_diff>